<commit_message>
Updating resume. Experience detail is now generated as a list.
</commit_message>
<xml_diff>
--- a/public/files/chrisjmccall_resume.docx
+++ b/public/files/chrisjmccall_resume.docx
@@ -13,19 +13,249 @@
       <w:r>
         <w:rPr>
           <w:rFonts w:asciiTheme="majorHAnsi" w:hAnsiTheme="majorHAnsi" w:cstheme="majorHAnsi"/>
+          <w:noProof/>
           <w:sz w:val="32"/>
           <w:szCs w:val="32"/>
         </w:rPr>
+        <mc:AlternateContent>
+          <mc:Choice Requires="wps">
+            <w:drawing>
+              <wp:anchor distT="0" distB="0" distL="114300" distR="114300" simplePos="0" relativeHeight="251659264" behindDoc="0" locked="0" layoutInCell="1" allowOverlap="1">
+                <wp:simplePos x="0" y="0"/>
+                <wp:positionH relativeFrom="column">
+                  <wp:posOffset>3900589</wp:posOffset>
+                </wp:positionH>
+                <wp:positionV relativeFrom="paragraph">
+                  <wp:posOffset>-417789</wp:posOffset>
+                </wp:positionV>
+                <wp:extent cx="1896339" cy="1040860"/>
+                <wp:effectExtent l="0" t="0" r="0" b="0"/>
+                <wp:wrapNone/>
+                <wp:docPr id="1" name="Text Box 1"/>
+                <wp:cNvGraphicFramePr/>
+                <a:graphic xmlns:a="http://schemas.openxmlformats.org/drawingml/2006/main">
+                  <a:graphicData uri="http://schemas.microsoft.com/office/word/2010/wordprocessingShape">
+                    <wps:wsp>
+                      <wps:cNvSpPr txBox="1"/>
+                      <wps:spPr>
+                        <a:xfrm>
+                          <a:off x="0" y="0"/>
+                          <a:ext cx="1896339" cy="1040860"/>
+                        </a:xfrm>
+                        <a:prstGeom prst="rect">
+                          <a:avLst/>
+                        </a:prstGeom>
+                        <a:noFill/>
+                        <a:ln w="6350">
+                          <a:noFill/>
+                        </a:ln>
+                      </wps:spPr>
+                      <wps:txbx>
+                        <w:txbxContent>
+                          <w:p>
+                            <w:pPr>
+                              <w:jc w:val="right"/>
+                              <w:rPr>
+                                <w:rFonts w:asciiTheme="majorHAnsi" w:hAnsiTheme="majorHAnsi" w:cstheme="majorHAnsi"/>
+                              </w:rPr>
+                            </w:pPr>
+                            <w:hyperlink r:id="rId7" w:history="1">
+                              <w:r>
+                                <w:rPr>
+                                  <w:rStyle w:val="Hyperlink"/>
+                                  <w:rFonts w:asciiTheme="majorHAnsi" w:hAnsiTheme="majorHAnsi" w:cstheme="majorHAnsi"/>
+                                </w:rPr>
+                                <w:t>chrisjmccall@gmail.com</w:t>
+                              </w:r>
+                            </w:hyperlink>
+                          </w:p>
+                          <w:p>
+                            <w:pPr>
+                              <w:jc w:val="right"/>
+                              <w:rPr>
+                                <w:rFonts w:asciiTheme="majorHAnsi" w:hAnsiTheme="majorHAnsi" w:cstheme="majorHAnsi"/>
+                              </w:rPr>
+                            </w:pPr>
+                            <w:r>
+                              <w:rPr>
+                                <w:rFonts w:asciiTheme="majorHAnsi" w:hAnsiTheme="majorHAnsi" w:cstheme="majorHAnsi"/>
+                              </w:rPr>
+                              <w:t>337-912-4388</w:t>
+                            </w:r>
+                          </w:p>
+                          <w:p>
+                            <w:pPr>
+                              <w:jc w:val="right"/>
+                              <w:rPr>
+                                <w:rFonts w:asciiTheme="majorHAnsi" w:hAnsiTheme="majorHAnsi" w:cstheme="majorHAnsi"/>
+                                <w:sz w:val="20"/>
+                                <w:szCs w:val="20"/>
+                              </w:rPr>
+                            </w:pPr>
+                            <w:r>
+                              <w:rPr>
+                                <w:rFonts w:asciiTheme="majorHAnsi" w:hAnsiTheme="majorHAnsi" w:cstheme="majorHAnsi"/>
+                                <w:sz w:val="20"/>
+                                <w:szCs w:val="20"/>
+                              </w:rPr>
+                              <w:t xml:space="preserve">423 W North Hill Drive  </w:t>
+                            </w:r>
+                          </w:p>
+                          <w:p>
+                            <w:pPr>
+                              <w:jc w:val="right"/>
+                              <w:rPr>
+                                <w:rFonts w:asciiTheme="majorHAnsi" w:hAnsiTheme="majorHAnsi" w:cstheme="majorHAnsi"/>
+                                <w:sz w:val="20"/>
+                                <w:szCs w:val="20"/>
+                              </w:rPr>
+                            </w:pPr>
+                            <w:r>
+                              <w:rPr>
+                                <w:rFonts w:asciiTheme="majorHAnsi" w:hAnsiTheme="majorHAnsi" w:cstheme="majorHAnsi"/>
+                                <w:sz w:val="20"/>
+                                <w:szCs w:val="20"/>
+                              </w:rPr>
+                              <w:t>Spring, TX 77388</w:t>
+                            </w:r>
+                          </w:p>
+                          <w:p>
+                            <w:pPr>
+                              <w:jc w:val="right"/>
+                              <w:rPr>
+                                <w:rFonts w:asciiTheme="majorHAnsi" w:hAnsiTheme="majorHAnsi" w:cstheme="majorHAnsi"/>
+                              </w:rPr>
+                            </w:pPr>
+                          </w:p>
+                        </w:txbxContent>
+                      </wps:txbx>
+                      <wps:bodyPr rot="0" spcFirstLastPara="0" vertOverflow="overflow" horzOverflow="overflow" vert="horz" wrap="square" lIns="91440" tIns="45720" rIns="91440" bIns="45720" numCol="1" spcCol="0" rtlCol="0" fromWordArt="0" anchor="t" anchorCtr="0" forceAA="0" compatLnSpc="1">
+                        <a:prstTxWarp prst="textNoShape">
+                          <a:avLst/>
+                        </a:prstTxWarp>
+                        <a:noAutofit/>
+                      </wps:bodyPr>
+                    </wps:wsp>
+                  </a:graphicData>
+                </a:graphic>
+                <wp14:sizeRelH relativeFrom="margin">
+                  <wp14:pctWidth>0</wp14:pctWidth>
+                </wp14:sizeRelH>
+              </wp:anchor>
+            </w:drawing>
+          </mc:Choice>
+          <mc:Fallback>
+            <w:pict>
+              <v:shapetype id="_x0000_t202" coordsize="21600,21600" o:spt="202" path="m,l,21600r21600,l21600,xe">
+                <v:stroke joinstyle="miter"/>
+                <v:path gradientshapeok="t" o:connecttype="rect"/>
+              </v:shapetype>
+              <v:shape id="Text Box 1" o:spid="_x0000_s1026" type="#_x0000_t202" style="position:absolute;margin-left:307.15pt;margin-top:-32.9pt;width:149.3pt;height:81.95pt;z-index:251659264;visibility:visible;mso-wrap-style:square;mso-width-percent:0;mso-wrap-distance-left:9pt;mso-wrap-distance-top:0;mso-wrap-distance-right:9pt;mso-wrap-distance-bottom:0;mso-position-horizontal:absolute;mso-position-horizontal-relative:text;mso-position-vertical:absolute;mso-position-vertical-relative:text;mso-width-percent:0;mso-width-relative:margin;v-text-anchor:top" o:gfxdata="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" filled="f" stroked="f" strokeweight=".5pt">
+                <v:textbox>
+                  <w:txbxContent>
+                    <w:p>
+                      <w:pPr>
+                        <w:jc w:val="right"/>
+                        <w:rPr>
+                          <w:rFonts w:asciiTheme="majorHAnsi" w:hAnsiTheme="majorHAnsi" w:cstheme="majorHAnsi"/>
+                        </w:rPr>
+                      </w:pPr>
+                      <w:hyperlink r:id="rId8" w:history="1">
+                        <w:r>
+                          <w:rPr>
+                            <w:rStyle w:val="Hyperlink"/>
+                            <w:rFonts w:asciiTheme="majorHAnsi" w:hAnsiTheme="majorHAnsi" w:cstheme="majorHAnsi"/>
+                          </w:rPr>
+                          <w:t>chrisjmccall@gmail.com</w:t>
+                        </w:r>
+                      </w:hyperlink>
+                    </w:p>
+                    <w:p>
+                      <w:pPr>
+                        <w:jc w:val="right"/>
+                        <w:rPr>
+                          <w:rFonts w:asciiTheme="majorHAnsi" w:hAnsiTheme="majorHAnsi" w:cstheme="majorHAnsi"/>
+                        </w:rPr>
+                      </w:pPr>
+                      <w:r>
+                        <w:rPr>
+                          <w:rFonts w:asciiTheme="majorHAnsi" w:hAnsiTheme="majorHAnsi" w:cstheme="majorHAnsi"/>
+                        </w:rPr>
+                        <w:t>337-912-4388</w:t>
+                      </w:r>
+                    </w:p>
+                    <w:p>
+                      <w:pPr>
+                        <w:jc w:val="right"/>
+                        <w:rPr>
+                          <w:rFonts w:asciiTheme="majorHAnsi" w:hAnsiTheme="majorHAnsi" w:cstheme="majorHAnsi"/>
+                          <w:sz w:val="20"/>
+                          <w:szCs w:val="20"/>
+                        </w:rPr>
+                      </w:pPr>
+                      <w:r>
+                        <w:rPr>
+                          <w:rFonts w:asciiTheme="majorHAnsi" w:hAnsiTheme="majorHAnsi" w:cstheme="majorHAnsi"/>
+                          <w:sz w:val="20"/>
+                          <w:szCs w:val="20"/>
+                        </w:rPr>
+                        <w:t xml:space="preserve">423 W North Hill Drive  </w:t>
+                      </w:r>
+                    </w:p>
+                    <w:p>
+                      <w:pPr>
+                        <w:jc w:val="right"/>
+                        <w:rPr>
+                          <w:rFonts w:asciiTheme="majorHAnsi" w:hAnsiTheme="majorHAnsi" w:cstheme="majorHAnsi"/>
+                          <w:sz w:val="20"/>
+                          <w:szCs w:val="20"/>
+                        </w:rPr>
+                      </w:pPr>
+                      <w:r>
+                        <w:rPr>
+                          <w:rFonts w:asciiTheme="majorHAnsi" w:hAnsiTheme="majorHAnsi" w:cstheme="majorHAnsi"/>
+                          <w:sz w:val="20"/>
+                          <w:szCs w:val="20"/>
+                        </w:rPr>
+                        <w:t>Spring, TX 77388</w:t>
+                      </w:r>
+                    </w:p>
+                    <w:p>
+                      <w:pPr>
+                        <w:jc w:val="right"/>
+                        <w:rPr>
+                          <w:rFonts w:asciiTheme="majorHAnsi" w:hAnsiTheme="majorHAnsi" w:cstheme="majorHAnsi"/>
+                        </w:rPr>
+                      </w:pPr>
+                    </w:p>
+                  </w:txbxContent>
+                </v:textbox>
+              </v:shape>
+            </w:pict>
+          </mc:Fallback>
+        </mc:AlternateContent>
+      </w:r>
+      <w:r>
+        <w:rPr>
+          <w:rFonts w:asciiTheme="majorHAnsi" w:hAnsiTheme="majorHAnsi" w:cstheme="majorHAnsi"/>
+          <w:sz w:val="32"/>
+          <w:szCs w:val="32"/>
+        </w:rPr>
         <w:t>Chris McCall</w:t>
       </w:r>
     </w:p>
     <w:p>
-      <w:pPr>
-        <w:pStyle w:val="Heading3"/>
-      </w:pPr>
-      <w:r>
-        <w:t>337-912-4388      chrisjmccall@gmail.com       423 W North Hill Drive  Spring, TX 77388</w:t>
-      </w:r>
+      <w:r>
+        <w:t>chrisjmccall.com</w:t>
+      </w:r>
+    </w:p>
+    <w:p>
+      <w:pPr>
+        <w:rPr>
+          <w:rFonts w:asciiTheme="majorHAnsi" w:hAnsiTheme="majorHAnsi" w:cstheme="majorHAnsi"/>
+          <w:color w:val="000000"/>
+        </w:rPr>
+      </w:pPr>
     </w:p>
     <w:p>
       <w:pPr>
@@ -100,18 +330,38 @@
         <w:pStyle w:val="Heading2"/>
       </w:pPr>
       <w:r>
+        <w:rPr>
+          <w:rFonts w:ascii="Calibri" w:hAnsi="Calibri"/>
+          <w:color w:val="0D0D0D" w:themeColor="text1" w:themeTint="F2"/>
+        </w:rPr>
         <w:t xml:space="preserve">Sr Full </w:t>
       </w:r>
       <w:r>
+        <w:rPr>
+          <w:rFonts w:ascii="Calibri" w:hAnsi="Calibri"/>
+          <w:color w:val="0D0D0D" w:themeColor="text1" w:themeTint="F2"/>
+        </w:rPr>
         <w:t>S</w:t>
       </w:r>
       <w:r>
+        <w:rPr>
+          <w:rFonts w:ascii="Calibri" w:hAnsi="Calibri"/>
+          <w:color w:val="0D0D0D" w:themeColor="text1" w:themeTint="F2"/>
+        </w:rPr>
         <w:t xml:space="preserve">tack </w:t>
       </w:r>
       <w:r>
+        <w:rPr>
+          <w:rFonts w:ascii="Calibri" w:hAnsi="Calibri"/>
+          <w:color w:val="0D0D0D" w:themeColor="text1" w:themeTint="F2"/>
+        </w:rPr>
         <w:t>D</w:t>
       </w:r>
       <w:r>
+        <w:rPr>
+          <w:rFonts w:ascii="Calibri" w:hAnsi="Calibri"/>
+          <w:color w:val="0D0D0D" w:themeColor="text1" w:themeTint="F2"/>
+        </w:rPr>
         <w:t>eveloper</w:t>
       </w:r>
       <w:r>
@@ -120,59 +370,485 @@
     </w:p>
     <w:p>
       <w:pPr>
-        <w:rPr>
-          <w:rFonts w:asciiTheme="majorHAnsi" w:hAnsiTheme="majorHAnsi" w:cstheme="majorHAnsi"/>
-        </w:rPr>
-      </w:pPr>
-      <w:r>
-        <w:rPr>
-          <w:rFonts w:asciiTheme="majorHAnsi" w:hAnsiTheme="majorHAnsi" w:cstheme="majorHAnsi"/>
-        </w:rPr>
-        <w:t>Managed the development, deployment and migration of a global</w:t>
-      </w:r>
-      <w:r>
-        <w:rPr>
-          <w:rFonts w:asciiTheme="majorHAnsi" w:hAnsiTheme="majorHAnsi" w:cstheme="majorHAnsi"/>
+        <w:pStyle w:val="ListParagraph"/>
+        <w:numPr>
+          <w:ilvl w:val="0"/>
+          <w:numId w:val="1"/>
+        </w:numPr>
+        <w:rPr>
+          <w:rFonts w:asciiTheme="majorHAnsi" w:hAnsiTheme="majorHAnsi" w:cstheme="majorHAnsi"/>
+          <w:sz w:val="22"/>
+          <w:szCs w:val="22"/>
+        </w:rPr>
+      </w:pPr>
+      <w:r>
+        <w:rPr>
+          <w:rFonts w:asciiTheme="majorHAnsi" w:hAnsiTheme="majorHAnsi" w:cstheme="majorHAnsi"/>
+          <w:sz w:val="22"/>
+          <w:szCs w:val="22"/>
+        </w:rPr>
+        <w:t xml:space="preserve">Manage the </w:t>
+      </w:r>
+      <w:r>
+        <w:rPr>
+          <w:rFonts w:asciiTheme="majorHAnsi" w:hAnsiTheme="majorHAnsi" w:cstheme="majorHAnsi"/>
+          <w:sz w:val="22"/>
+          <w:szCs w:val="22"/>
+        </w:rPr>
+        <w:t>complete SDLC</w:t>
+      </w:r>
+      <w:r>
+        <w:rPr>
+          <w:rFonts w:asciiTheme="majorHAnsi" w:hAnsiTheme="majorHAnsi" w:cstheme="majorHAnsi"/>
+          <w:sz w:val="22"/>
+          <w:szCs w:val="22"/>
+        </w:rPr>
+        <w:t xml:space="preserve"> of</w:t>
+      </w:r>
+      <w:r>
+        <w:rPr>
+          <w:rFonts w:asciiTheme="majorHAnsi" w:hAnsiTheme="majorHAnsi" w:cstheme="majorHAnsi"/>
+          <w:sz w:val="22"/>
+          <w:szCs w:val="22"/>
+        </w:rPr>
+        <w:t xml:space="preserve"> </w:t>
+      </w:r>
+      <w:r>
+        <w:rPr>
+          <w:rFonts w:asciiTheme="majorHAnsi" w:hAnsiTheme="majorHAnsi" w:cstheme="majorHAnsi"/>
+          <w:sz w:val="22"/>
+          <w:szCs w:val="22"/>
+        </w:rPr>
+        <w:t>a</w:t>
+      </w:r>
+      <w:r>
+        <w:rPr>
+          <w:rFonts w:asciiTheme="majorHAnsi" w:hAnsiTheme="majorHAnsi" w:cstheme="majorHAnsi"/>
+          <w:sz w:val="22"/>
+          <w:szCs w:val="22"/>
+        </w:rPr>
+        <w:t xml:space="preserve"> global</w:t>
+      </w:r>
+      <w:r>
+        <w:rPr>
+          <w:rFonts w:asciiTheme="majorHAnsi" w:hAnsiTheme="majorHAnsi" w:cstheme="majorHAnsi"/>
+          <w:sz w:val="22"/>
+          <w:szCs w:val="22"/>
         </w:rPr>
         <w:t>-scale</w:t>
       </w:r>
       <w:r>
         <w:rPr>
           <w:rFonts w:asciiTheme="majorHAnsi" w:hAnsiTheme="majorHAnsi" w:cstheme="majorHAnsi"/>
-        </w:rPr>
-        <w:t xml:space="preserve"> software platform to Microsoft Azure </w:t>
-      </w:r>
-      <w:r>
-        <w:rPr>
-          <w:rFonts w:asciiTheme="majorHAnsi" w:hAnsiTheme="majorHAnsi" w:cstheme="majorHAnsi"/>
+          <w:sz w:val="22"/>
+          <w:szCs w:val="22"/>
+        </w:rPr>
+        <w:t xml:space="preserve"> </w:t>
+      </w:r>
+      <w:r>
+        <w:rPr>
+          <w:rFonts w:asciiTheme="majorHAnsi" w:hAnsiTheme="majorHAnsi" w:cstheme="majorHAnsi"/>
+          <w:sz w:val="22"/>
+          <w:szCs w:val="22"/>
+        </w:rPr>
+        <w:t xml:space="preserve">SaaS </w:t>
+      </w:r>
+      <w:r>
+        <w:rPr>
+          <w:rFonts w:asciiTheme="majorHAnsi" w:hAnsiTheme="majorHAnsi" w:cstheme="majorHAnsi"/>
+          <w:sz w:val="22"/>
+          <w:szCs w:val="22"/>
+        </w:rPr>
+        <w:t>product.</w:t>
+      </w:r>
+    </w:p>
+    <w:p>
+      <w:pPr>
+        <w:pStyle w:val="ListParagraph"/>
+        <w:numPr>
+          <w:ilvl w:val="0"/>
+          <w:numId w:val="1"/>
+        </w:numPr>
+        <w:rPr>
+          <w:rFonts w:asciiTheme="majorHAnsi" w:hAnsiTheme="majorHAnsi" w:cstheme="majorHAnsi"/>
+          <w:sz w:val="22"/>
+          <w:szCs w:val="22"/>
+        </w:rPr>
+      </w:pPr>
+      <w:r>
+        <w:rPr>
+          <w:rFonts w:asciiTheme="majorHAnsi" w:hAnsiTheme="majorHAnsi" w:cstheme="majorHAnsi"/>
+          <w:sz w:val="22"/>
+          <w:szCs w:val="22"/>
+        </w:rPr>
+        <w:t xml:space="preserve">Architect solutions using </w:t>
+      </w:r>
+      <w:r>
+        <w:rPr>
+          <w:rFonts w:asciiTheme="majorHAnsi" w:hAnsiTheme="majorHAnsi" w:cstheme="majorHAnsi"/>
+          <w:sz w:val="22"/>
+          <w:szCs w:val="22"/>
+        </w:rPr>
+        <w:t xml:space="preserve">Microsoft Azure </w:t>
+      </w:r>
+      <w:r>
+        <w:rPr>
+          <w:rFonts w:asciiTheme="majorHAnsi" w:hAnsiTheme="majorHAnsi" w:cstheme="majorHAnsi"/>
+          <w:sz w:val="22"/>
+          <w:szCs w:val="22"/>
         </w:rPr>
         <w:t xml:space="preserve">cloud </w:t>
       </w:r>
       <w:r>
         <w:rPr>
           <w:rFonts w:asciiTheme="majorHAnsi" w:hAnsiTheme="majorHAnsi" w:cstheme="majorHAnsi"/>
-        </w:rPr>
-        <w:t>services. Lead the design and product development of all legacy and new software. Develop processes to ensure code quality. Coordinate</w:t>
-      </w:r>
-      <w:r>
-        <w:rPr>
-          <w:rFonts w:asciiTheme="majorHAnsi" w:hAnsiTheme="majorHAnsi" w:cstheme="majorHAnsi"/>
-        </w:rPr>
-        <w:t>d</w:t>
-      </w:r>
-      <w:r>
-        <w:rPr>
-          <w:rFonts w:asciiTheme="majorHAnsi" w:hAnsiTheme="majorHAnsi" w:cstheme="majorHAnsi"/>
-        </w:rPr>
-        <w:t xml:space="preserve"> system migrations and </w:t>
+          <w:sz w:val="22"/>
+          <w:szCs w:val="22"/>
+        </w:rPr>
+        <w:t>services.</w:t>
+      </w:r>
+    </w:p>
+    <w:p>
+      <w:pPr>
+        <w:pStyle w:val="ListParagraph"/>
+        <w:numPr>
+          <w:ilvl w:val="0"/>
+          <w:numId w:val="1"/>
+        </w:numPr>
+        <w:rPr>
+          <w:rFonts w:asciiTheme="majorHAnsi" w:hAnsiTheme="majorHAnsi" w:cstheme="majorHAnsi"/>
+          <w:sz w:val="22"/>
+          <w:szCs w:val="22"/>
+        </w:rPr>
+      </w:pPr>
+      <w:r>
+        <w:rPr>
+          <w:rFonts w:asciiTheme="majorHAnsi" w:hAnsiTheme="majorHAnsi" w:cstheme="majorHAnsi"/>
+          <w:sz w:val="22"/>
+          <w:szCs w:val="22"/>
+        </w:rPr>
+        <w:t xml:space="preserve">Develop </w:t>
+      </w:r>
+      <w:r>
+        <w:rPr>
+          <w:rFonts w:asciiTheme="majorHAnsi" w:hAnsiTheme="majorHAnsi" w:cstheme="majorHAnsi"/>
+          <w:sz w:val="22"/>
+          <w:szCs w:val="22"/>
+        </w:rPr>
+        <w:t xml:space="preserve">CI/CD </w:t>
+      </w:r>
+      <w:r>
+        <w:rPr>
+          <w:rFonts w:asciiTheme="majorHAnsi" w:hAnsiTheme="majorHAnsi" w:cstheme="majorHAnsi"/>
+          <w:sz w:val="22"/>
+          <w:szCs w:val="22"/>
+        </w:rPr>
+        <w:t>processes to ensure code quality</w:t>
+      </w:r>
+      <w:r>
+        <w:rPr>
+          <w:rFonts w:asciiTheme="majorHAnsi" w:hAnsiTheme="majorHAnsi" w:cstheme="majorHAnsi"/>
+          <w:sz w:val="22"/>
+          <w:szCs w:val="22"/>
+        </w:rPr>
+        <w:t xml:space="preserve"> and establish </w:t>
+      </w:r>
+      <w:proofErr w:type="spellStart"/>
+      <w:r>
+        <w:rPr>
+          <w:rFonts w:asciiTheme="majorHAnsi" w:hAnsiTheme="majorHAnsi" w:cstheme="majorHAnsi"/>
+          <w:sz w:val="22"/>
+          <w:szCs w:val="22"/>
+        </w:rPr>
+        <w:t>devops</w:t>
+      </w:r>
+      <w:proofErr w:type="spellEnd"/>
+      <w:r>
+        <w:rPr>
+          <w:rFonts w:asciiTheme="majorHAnsi" w:hAnsiTheme="majorHAnsi" w:cstheme="majorHAnsi"/>
+          <w:sz w:val="22"/>
+          <w:szCs w:val="22"/>
+        </w:rPr>
+        <w:t>.</w:t>
+      </w:r>
+    </w:p>
+    <w:p>
+      <w:pPr>
+        <w:pStyle w:val="ListParagraph"/>
+        <w:numPr>
+          <w:ilvl w:val="0"/>
+          <w:numId w:val="1"/>
+        </w:numPr>
+        <w:rPr>
+          <w:rFonts w:asciiTheme="majorHAnsi" w:hAnsiTheme="majorHAnsi" w:cstheme="majorHAnsi"/>
+          <w:sz w:val="22"/>
+          <w:szCs w:val="22"/>
+        </w:rPr>
+      </w:pPr>
+      <w:r>
+        <w:rPr>
+          <w:rFonts w:asciiTheme="majorHAnsi" w:hAnsiTheme="majorHAnsi" w:cstheme="majorHAnsi"/>
+          <w:sz w:val="22"/>
+          <w:szCs w:val="22"/>
+        </w:rPr>
+        <w:t>Coordinate system migrations</w:t>
+      </w:r>
+      <w:r>
+        <w:rPr>
+          <w:rFonts w:asciiTheme="majorHAnsi" w:hAnsiTheme="majorHAnsi" w:cstheme="majorHAnsi"/>
+          <w:sz w:val="22"/>
+          <w:szCs w:val="22"/>
+        </w:rPr>
+        <w:t xml:space="preserve">, </w:t>
+      </w:r>
+      <w:r>
+        <w:rPr>
+          <w:rFonts w:asciiTheme="majorHAnsi" w:hAnsiTheme="majorHAnsi" w:cstheme="majorHAnsi"/>
+          <w:sz w:val="22"/>
+          <w:szCs w:val="22"/>
+        </w:rPr>
+        <w:t>upgrades</w:t>
+      </w:r>
+      <w:r>
+        <w:rPr>
+          <w:rFonts w:asciiTheme="majorHAnsi" w:hAnsiTheme="majorHAnsi" w:cstheme="majorHAnsi"/>
+          <w:sz w:val="22"/>
+          <w:szCs w:val="22"/>
+        </w:rPr>
+        <w:t>, and third-party integrations.</w:t>
+      </w:r>
+    </w:p>
+    <w:p>
+      <w:pPr>
+        <w:pStyle w:val="ListParagraph"/>
+        <w:numPr>
+          <w:ilvl w:val="0"/>
+          <w:numId w:val="1"/>
+        </w:numPr>
+        <w:rPr>
+          <w:rFonts w:asciiTheme="majorHAnsi" w:hAnsiTheme="majorHAnsi" w:cstheme="majorHAnsi"/>
+          <w:sz w:val="22"/>
+          <w:szCs w:val="22"/>
+        </w:rPr>
+      </w:pPr>
+      <w:r>
+        <w:rPr>
+          <w:rFonts w:asciiTheme="majorHAnsi" w:hAnsiTheme="majorHAnsi" w:cstheme="majorHAnsi"/>
+          <w:sz w:val="22"/>
+          <w:szCs w:val="22"/>
+        </w:rPr>
+        <w:t>Lead the design and product development of internal software.</w:t>
+      </w:r>
+    </w:p>
+    <w:p>
+      <w:pPr>
+        <w:rPr>
+          <w:rFonts w:asciiTheme="majorHAnsi" w:hAnsiTheme="majorHAnsi" w:cstheme="majorHAnsi"/>
+        </w:rPr>
+      </w:pPr>
+    </w:p>
+    <w:p>
+      <w:pPr>
+        <w:pStyle w:val="Heading2"/>
+      </w:pPr>
+      <w:r>
+        <w:rPr>
+          <w:rFonts w:asciiTheme="minorHAnsi" w:hAnsiTheme="minorHAnsi"/>
+          <w:color w:val="0D0D0D" w:themeColor="text1" w:themeTint="F2"/>
+        </w:rPr>
+        <w:t>Mobile</w:t>
+      </w:r>
+      <w:r>
+        <w:rPr>
+          <w:rFonts w:asciiTheme="minorHAnsi" w:hAnsiTheme="minorHAnsi"/>
+          <w:color w:val="0D0D0D" w:themeColor="text1" w:themeTint="F2"/>
+        </w:rPr>
+        <w:t xml:space="preserve">/Front-end </w:t>
+      </w:r>
+      <w:r>
+        <w:rPr>
+          <w:rFonts w:asciiTheme="minorHAnsi" w:hAnsiTheme="minorHAnsi"/>
+          <w:color w:val="0D0D0D" w:themeColor="text1" w:themeTint="F2"/>
+        </w:rPr>
+        <w:t>D</w:t>
+      </w:r>
+      <w:r>
+        <w:rPr>
+          <w:rFonts w:asciiTheme="minorHAnsi" w:hAnsiTheme="minorHAnsi"/>
+          <w:color w:val="0D0D0D" w:themeColor="text1" w:themeTint="F2"/>
+        </w:rPr>
+        <w:t>eveloper</w:t>
+      </w:r>
+      <w:r>
+        <w:t>, World GPS Solutions — 2012-2016</w:t>
+      </w:r>
+    </w:p>
+    <w:p>
+      <w:pPr>
+        <w:pStyle w:val="ListParagraph"/>
+        <w:numPr>
+          <w:ilvl w:val="0"/>
+          <w:numId w:val="2"/>
+        </w:numPr>
+        <w:rPr>
+          <w:rFonts w:asciiTheme="majorHAnsi" w:hAnsiTheme="majorHAnsi" w:cstheme="majorHAnsi"/>
+          <w:sz w:val="22"/>
+          <w:szCs w:val="22"/>
+        </w:rPr>
+      </w:pPr>
+      <w:r>
+        <w:rPr>
+          <w:rFonts w:asciiTheme="majorHAnsi" w:hAnsiTheme="majorHAnsi" w:cstheme="majorHAnsi"/>
+          <w:sz w:val="22"/>
+          <w:szCs w:val="22"/>
+        </w:rPr>
+        <w:t>Develop and manag</w:t>
+      </w:r>
+      <w:r>
+        <w:rPr>
+          <w:rFonts w:asciiTheme="majorHAnsi" w:hAnsiTheme="majorHAnsi" w:cstheme="majorHAnsi"/>
+          <w:sz w:val="22"/>
+          <w:szCs w:val="22"/>
+        </w:rPr>
+        <w:t>e</w:t>
+      </w:r>
+      <w:r>
+        <w:rPr>
+          <w:rFonts w:asciiTheme="majorHAnsi" w:hAnsiTheme="majorHAnsi" w:cstheme="majorHAnsi"/>
+          <w:sz w:val="22"/>
+          <w:szCs w:val="22"/>
+        </w:rPr>
+        <w:t xml:space="preserve"> the deployment of 8 mobile applications to the Apple App Store and Google Play Store. </w:t>
+      </w:r>
+    </w:p>
+    <w:p>
+      <w:pPr>
+        <w:pStyle w:val="ListParagraph"/>
+        <w:numPr>
+          <w:ilvl w:val="0"/>
+          <w:numId w:val="2"/>
+        </w:numPr>
+        <w:rPr>
+          <w:rFonts w:asciiTheme="majorHAnsi" w:hAnsiTheme="majorHAnsi" w:cstheme="majorHAnsi"/>
+          <w:sz w:val="22"/>
+          <w:szCs w:val="22"/>
+        </w:rPr>
+      </w:pPr>
+      <w:r>
+        <w:rPr>
+          <w:rFonts w:asciiTheme="majorHAnsi" w:hAnsiTheme="majorHAnsi" w:cstheme="majorHAnsi"/>
+          <w:sz w:val="22"/>
+          <w:szCs w:val="22"/>
+        </w:rPr>
+        <w:t xml:space="preserve">Develop native and html5 based </w:t>
+      </w:r>
+      <w:r>
+        <w:rPr>
+          <w:rFonts w:asciiTheme="majorHAnsi" w:hAnsiTheme="majorHAnsi" w:cstheme="majorHAnsi"/>
+          <w:sz w:val="22"/>
+          <w:szCs w:val="22"/>
+        </w:rPr>
+        <w:t xml:space="preserve">applications for </w:t>
+      </w:r>
+      <w:r>
+        <w:rPr>
+          <w:rFonts w:asciiTheme="majorHAnsi" w:hAnsiTheme="majorHAnsi" w:cstheme="majorHAnsi"/>
+          <w:sz w:val="22"/>
+          <w:szCs w:val="22"/>
+        </w:rPr>
+        <w:t>iOS and Android</w:t>
       </w:r>
       <w:bookmarkStart w:id="0" w:name="_GoBack"/>
       <w:bookmarkEnd w:id="0"/>
       <w:r>
         <w:rPr>
           <w:rFonts w:asciiTheme="majorHAnsi" w:hAnsiTheme="majorHAnsi" w:cstheme="majorHAnsi"/>
-        </w:rPr>
-        <w:t>upgrades.</w:t>
+          <w:sz w:val="22"/>
+          <w:szCs w:val="22"/>
+        </w:rPr>
+        <w:t>.</w:t>
+      </w:r>
+    </w:p>
+    <w:p>
+      <w:pPr>
+        <w:pStyle w:val="ListParagraph"/>
+        <w:numPr>
+          <w:ilvl w:val="0"/>
+          <w:numId w:val="2"/>
+        </w:numPr>
+        <w:rPr>
+          <w:rFonts w:asciiTheme="majorHAnsi" w:hAnsiTheme="majorHAnsi" w:cstheme="majorHAnsi"/>
+          <w:sz w:val="22"/>
+          <w:szCs w:val="22"/>
+        </w:rPr>
+      </w:pPr>
+      <w:r>
+        <w:rPr>
+          <w:rFonts w:asciiTheme="majorHAnsi" w:hAnsiTheme="majorHAnsi" w:cstheme="majorHAnsi"/>
+          <w:sz w:val="22"/>
+          <w:szCs w:val="22"/>
+        </w:rPr>
+        <w:t>Develop mobile applications that communicate with custom BLE 4.0 hardware.</w:t>
+      </w:r>
+    </w:p>
+    <w:p>
+      <w:pPr>
+        <w:pStyle w:val="ListParagraph"/>
+        <w:numPr>
+          <w:ilvl w:val="0"/>
+          <w:numId w:val="2"/>
+        </w:numPr>
+        <w:rPr>
+          <w:rFonts w:asciiTheme="majorHAnsi" w:hAnsiTheme="majorHAnsi" w:cstheme="majorHAnsi"/>
+          <w:sz w:val="22"/>
+          <w:szCs w:val="22"/>
+        </w:rPr>
+      </w:pPr>
+      <w:r>
+        <w:rPr>
+          <w:rFonts w:asciiTheme="majorHAnsi" w:hAnsiTheme="majorHAnsi" w:cstheme="majorHAnsi"/>
+          <w:sz w:val="22"/>
+          <w:szCs w:val="22"/>
+        </w:rPr>
+        <w:t>Design wireframes and interfaces for mobile, desktop, and web applications.</w:t>
+      </w:r>
+    </w:p>
+    <w:p>
+      <w:pPr>
+        <w:pStyle w:val="ListParagraph"/>
+        <w:numPr>
+          <w:ilvl w:val="0"/>
+          <w:numId w:val="2"/>
+        </w:numPr>
+        <w:rPr>
+          <w:rFonts w:asciiTheme="majorHAnsi" w:hAnsiTheme="majorHAnsi" w:cstheme="majorHAnsi"/>
+          <w:sz w:val="22"/>
+          <w:szCs w:val="22"/>
+        </w:rPr>
+      </w:pPr>
+      <w:r>
+        <w:rPr>
+          <w:rFonts w:asciiTheme="majorHAnsi" w:hAnsiTheme="majorHAnsi" w:cstheme="majorHAnsi"/>
+          <w:sz w:val="22"/>
+          <w:szCs w:val="22"/>
+        </w:rPr>
+        <w:t xml:space="preserve">Manage product roadmaps between </w:t>
+      </w:r>
+      <w:r>
+        <w:rPr>
+          <w:rFonts w:asciiTheme="majorHAnsi" w:hAnsiTheme="majorHAnsi" w:cstheme="majorHAnsi"/>
+          <w:sz w:val="22"/>
+          <w:szCs w:val="22"/>
+        </w:rPr>
+        <w:t>desktop, web, mobile and hardware teams</w:t>
+      </w:r>
+      <w:r>
+        <w:rPr>
+          <w:rFonts w:asciiTheme="majorHAnsi" w:hAnsiTheme="majorHAnsi" w:cstheme="majorHAnsi"/>
+          <w:sz w:val="22"/>
+          <w:szCs w:val="22"/>
+        </w:rPr>
+        <w:t>.</w:t>
       </w:r>
     </w:p>
     <w:p>
@@ -187,32 +863,284 @@
         <w:pStyle w:val="Heading2"/>
       </w:pPr>
       <w:r>
-        <w:t>Mobile</w:t>
-      </w:r>
-      <w:r>
-        <w:t xml:space="preserve">/Front-end </w:t>
-      </w:r>
-      <w:r>
+        <w:rPr>
+          <w:rFonts w:asciiTheme="minorHAnsi" w:hAnsiTheme="minorHAnsi"/>
+          <w:color w:val="0D0D0D" w:themeColor="text1" w:themeTint="F2"/>
+        </w:rPr>
+        <w:t xml:space="preserve">UX Designer/Front-end </w:t>
+      </w:r>
+      <w:r>
+        <w:rPr>
+          <w:rFonts w:asciiTheme="minorHAnsi" w:hAnsiTheme="minorHAnsi"/>
+          <w:color w:val="0D0D0D" w:themeColor="text1" w:themeTint="F2"/>
+        </w:rPr>
         <w:t>D</w:t>
       </w:r>
       <w:r>
+        <w:rPr>
+          <w:rFonts w:asciiTheme="minorHAnsi" w:hAnsiTheme="minorHAnsi"/>
+          <w:color w:val="0D0D0D" w:themeColor="text1" w:themeTint="F2"/>
+        </w:rPr>
         <w:t>eveloper</w:t>
       </w:r>
       <w:r>
-        <w:t>, World GPS Solutions — 2012-2016</w:t>
-      </w:r>
-    </w:p>
-    <w:p>
-      <w:pPr>
-        <w:rPr>
-          <w:rFonts w:asciiTheme="majorHAnsi" w:hAnsiTheme="majorHAnsi" w:cstheme="majorHAnsi"/>
-        </w:rPr>
-      </w:pPr>
-      <w:r>
-        <w:rPr>
-          <w:rFonts w:asciiTheme="majorHAnsi" w:hAnsiTheme="majorHAnsi" w:cstheme="majorHAnsi"/>
-        </w:rPr>
-        <w:t>Developed and managed the deployment of 8+ mobile applications to the Apple App Store and Google Play Store. Design wireframes and interfaces for mobile, desktop, and web applications. Coordinate with desktop, web, mobile and hardware teams to ensure project goals are achieved.</w:t>
+        <w:t xml:space="preserve">, </w:t>
+      </w:r>
+      <w:proofErr w:type="spellStart"/>
+      <w:r>
+        <w:t>eProcessingNetwork</w:t>
+      </w:r>
+      <w:proofErr w:type="spellEnd"/>
+      <w:r>
+        <w:t xml:space="preserve"> — 2011-2012</w:t>
+      </w:r>
+    </w:p>
+    <w:p>
+      <w:pPr>
+        <w:pStyle w:val="ListParagraph"/>
+        <w:numPr>
+          <w:ilvl w:val="0"/>
+          <w:numId w:val="3"/>
+        </w:numPr>
+        <w:rPr>
+          <w:rFonts w:asciiTheme="majorHAnsi" w:hAnsiTheme="majorHAnsi" w:cstheme="majorHAnsi"/>
+          <w:sz w:val="22"/>
+          <w:szCs w:val="22"/>
+        </w:rPr>
+      </w:pPr>
+      <w:r>
+        <w:rPr>
+          <w:rFonts w:asciiTheme="majorHAnsi" w:hAnsiTheme="majorHAnsi" w:cstheme="majorHAnsi"/>
+          <w:sz w:val="22"/>
+          <w:szCs w:val="22"/>
+        </w:rPr>
+        <w:t>Develop</w:t>
+      </w:r>
+      <w:r>
+        <w:rPr>
+          <w:rFonts w:asciiTheme="majorHAnsi" w:hAnsiTheme="majorHAnsi" w:cstheme="majorHAnsi"/>
+          <w:sz w:val="22"/>
+          <w:szCs w:val="22"/>
+        </w:rPr>
+        <w:t xml:space="preserve"> </w:t>
+      </w:r>
+      <w:r>
+        <w:rPr>
+          <w:rFonts w:asciiTheme="majorHAnsi" w:hAnsiTheme="majorHAnsi" w:cstheme="majorHAnsi"/>
+          <w:sz w:val="22"/>
+          <w:szCs w:val="22"/>
+        </w:rPr>
+        <w:t xml:space="preserve">UI </w:t>
+      </w:r>
+      <w:r>
+        <w:rPr>
+          <w:rFonts w:asciiTheme="majorHAnsi" w:hAnsiTheme="majorHAnsi" w:cstheme="majorHAnsi"/>
+          <w:sz w:val="22"/>
+          <w:szCs w:val="22"/>
+        </w:rPr>
+        <w:t>wireframes and</w:t>
+      </w:r>
+      <w:r>
+        <w:rPr>
+          <w:rFonts w:asciiTheme="majorHAnsi" w:hAnsiTheme="majorHAnsi" w:cstheme="majorHAnsi"/>
+          <w:sz w:val="22"/>
+          <w:szCs w:val="22"/>
+        </w:rPr>
+        <w:t xml:space="preserve"> UX</w:t>
+      </w:r>
+      <w:r>
+        <w:rPr>
+          <w:rFonts w:asciiTheme="majorHAnsi" w:hAnsiTheme="majorHAnsi" w:cstheme="majorHAnsi"/>
+          <w:sz w:val="22"/>
+          <w:szCs w:val="22"/>
+        </w:rPr>
+        <w:t xml:space="preserve"> prototypes. </w:t>
+      </w:r>
+    </w:p>
+    <w:p>
+      <w:pPr>
+        <w:pStyle w:val="ListParagraph"/>
+        <w:numPr>
+          <w:ilvl w:val="0"/>
+          <w:numId w:val="3"/>
+        </w:numPr>
+        <w:rPr>
+          <w:rFonts w:asciiTheme="majorHAnsi" w:hAnsiTheme="majorHAnsi" w:cstheme="majorHAnsi"/>
+          <w:sz w:val="22"/>
+          <w:szCs w:val="22"/>
+        </w:rPr>
+      </w:pPr>
+      <w:r>
+        <w:rPr>
+          <w:rFonts w:asciiTheme="majorHAnsi" w:hAnsiTheme="majorHAnsi" w:cstheme="majorHAnsi"/>
+          <w:sz w:val="22"/>
+          <w:szCs w:val="22"/>
+        </w:rPr>
+        <w:t>Design production-ready screens</w:t>
+      </w:r>
+      <w:r>
+        <w:rPr>
+          <w:rFonts w:asciiTheme="majorHAnsi" w:hAnsiTheme="majorHAnsi" w:cstheme="majorHAnsi"/>
+          <w:sz w:val="22"/>
+          <w:szCs w:val="22"/>
+        </w:rPr>
+        <w:t>,</w:t>
+      </w:r>
+      <w:r>
+        <w:rPr>
+          <w:rFonts w:asciiTheme="majorHAnsi" w:hAnsiTheme="majorHAnsi" w:cstheme="majorHAnsi"/>
+          <w:sz w:val="22"/>
+          <w:szCs w:val="22"/>
+        </w:rPr>
+        <w:t xml:space="preserve"> UI elements</w:t>
+      </w:r>
+      <w:r>
+        <w:rPr>
+          <w:rFonts w:asciiTheme="majorHAnsi" w:hAnsiTheme="majorHAnsi" w:cstheme="majorHAnsi"/>
+          <w:sz w:val="22"/>
+          <w:szCs w:val="22"/>
+        </w:rPr>
+        <w:t xml:space="preserve">, </w:t>
+      </w:r>
+      <w:r>
+        <w:rPr>
+          <w:rFonts w:asciiTheme="majorHAnsi" w:hAnsiTheme="majorHAnsi" w:cstheme="majorHAnsi"/>
+          <w:sz w:val="22"/>
+          <w:szCs w:val="22"/>
+        </w:rPr>
+        <w:t>and prepare assets for development.</w:t>
+      </w:r>
+    </w:p>
+    <w:p>
+      <w:pPr>
+        <w:pStyle w:val="ListParagraph"/>
+        <w:numPr>
+          <w:ilvl w:val="0"/>
+          <w:numId w:val="3"/>
+        </w:numPr>
+        <w:rPr>
+          <w:rFonts w:asciiTheme="majorHAnsi" w:hAnsiTheme="majorHAnsi" w:cstheme="majorHAnsi"/>
+          <w:sz w:val="22"/>
+          <w:szCs w:val="22"/>
+        </w:rPr>
+      </w:pPr>
+      <w:r>
+        <w:rPr>
+          <w:rFonts w:asciiTheme="majorHAnsi" w:hAnsiTheme="majorHAnsi" w:cstheme="majorHAnsi"/>
+          <w:sz w:val="22"/>
+          <w:szCs w:val="22"/>
+        </w:rPr>
+        <w:t xml:space="preserve">Write PERL and </w:t>
+      </w:r>
+      <w:proofErr w:type="spellStart"/>
+      <w:r>
+        <w:rPr>
+          <w:rFonts w:asciiTheme="majorHAnsi" w:hAnsiTheme="majorHAnsi" w:cstheme="majorHAnsi"/>
+          <w:sz w:val="22"/>
+          <w:szCs w:val="22"/>
+        </w:rPr>
+        <w:t>Javascript</w:t>
+      </w:r>
+      <w:proofErr w:type="spellEnd"/>
+      <w:r>
+        <w:rPr>
+          <w:rFonts w:asciiTheme="majorHAnsi" w:hAnsiTheme="majorHAnsi" w:cstheme="majorHAnsi"/>
+          <w:sz w:val="22"/>
+          <w:szCs w:val="22"/>
+        </w:rPr>
+        <w:t xml:space="preserve"> modules</w:t>
+      </w:r>
+      <w:r>
+        <w:rPr>
+          <w:rFonts w:asciiTheme="majorHAnsi" w:hAnsiTheme="majorHAnsi" w:cstheme="majorHAnsi"/>
+          <w:sz w:val="22"/>
+          <w:szCs w:val="22"/>
+        </w:rPr>
+        <w:t xml:space="preserve"> </w:t>
+      </w:r>
+      <w:r>
+        <w:rPr>
+          <w:rFonts w:asciiTheme="majorHAnsi" w:hAnsiTheme="majorHAnsi" w:cstheme="majorHAnsi"/>
+          <w:sz w:val="22"/>
+          <w:szCs w:val="22"/>
+        </w:rPr>
+        <w:t>for the core web product</w:t>
+      </w:r>
+      <w:r>
+        <w:rPr>
+          <w:rFonts w:asciiTheme="majorHAnsi" w:hAnsiTheme="majorHAnsi" w:cstheme="majorHAnsi"/>
+          <w:sz w:val="22"/>
+          <w:szCs w:val="22"/>
+        </w:rPr>
+        <w:t xml:space="preserve">. </w:t>
+      </w:r>
+    </w:p>
+    <w:p>
+      <w:pPr>
+        <w:pStyle w:val="ListParagraph"/>
+        <w:numPr>
+          <w:ilvl w:val="0"/>
+          <w:numId w:val="3"/>
+        </w:numPr>
+        <w:rPr>
+          <w:rFonts w:asciiTheme="majorHAnsi" w:hAnsiTheme="majorHAnsi" w:cstheme="majorHAnsi"/>
+          <w:sz w:val="22"/>
+          <w:szCs w:val="22"/>
+        </w:rPr>
+      </w:pPr>
+      <w:r>
+        <w:rPr>
+          <w:rFonts w:asciiTheme="majorHAnsi" w:hAnsiTheme="majorHAnsi" w:cstheme="majorHAnsi"/>
+          <w:sz w:val="22"/>
+          <w:szCs w:val="22"/>
+        </w:rPr>
+        <w:t>Collaborate with customer service and sales teams to</w:t>
+      </w:r>
+      <w:r>
+        <w:rPr>
+          <w:rFonts w:asciiTheme="majorHAnsi" w:hAnsiTheme="majorHAnsi" w:cstheme="majorHAnsi"/>
+          <w:sz w:val="22"/>
+          <w:szCs w:val="22"/>
+        </w:rPr>
+        <w:t xml:space="preserve"> meet customer needs</w:t>
+      </w:r>
+      <w:r>
+        <w:rPr>
+          <w:rFonts w:asciiTheme="majorHAnsi" w:hAnsiTheme="majorHAnsi" w:cstheme="majorHAnsi"/>
+          <w:sz w:val="22"/>
+          <w:szCs w:val="22"/>
+        </w:rPr>
+        <w:t xml:space="preserve">. </w:t>
+      </w:r>
+    </w:p>
+    <w:p>
+      <w:pPr>
+        <w:pStyle w:val="ListParagraph"/>
+        <w:numPr>
+          <w:ilvl w:val="0"/>
+          <w:numId w:val="3"/>
+        </w:numPr>
+        <w:rPr>
+          <w:rFonts w:asciiTheme="majorHAnsi" w:hAnsiTheme="majorHAnsi" w:cstheme="majorHAnsi"/>
+          <w:sz w:val="22"/>
+          <w:szCs w:val="22"/>
+        </w:rPr>
+      </w:pPr>
+      <w:r>
+        <w:rPr>
+          <w:rFonts w:asciiTheme="majorHAnsi" w:hAnsiTheme="majorHAnsi" w:cstheme="majorHAnsi"/>
+          <w:sz w:val="22"/>
+          <w:szCs w:val="22"/>
+        </w:rPr>
+        <w:t>Develop</w:t>
+      </w:r>
+      <w:r>
+        <w:rPr>
+          <w:rFonts w:asciiTheme="majorHAnsi" w:hAnsiTheme="majorHAnsi" w:cstheme="majorHAnsi"/>
+          <w:sz w:val="22"/>
+          <w:szCs w:val="22"/>
+        </w:rPr>
+        <w:t xml:space="preserve"> extensions for eCommerce plugins to support the eProcessing payment gateway. </w:t>
       </w:r>
     </w:p>
     <w:p>
@@ -227,62 +1155,199 @@
         <w:pStyle w:val="Heading2"/>
       </w:pPr>
       <w:r>
-        <w:t xml:space="preserve">UX Designer/Front-end </w:t>
-      </w:r>
-      <w:r>
-        <w:t>D</w:t>
-      </w:r>
-      <w:r>
-        <w:t>eveloper, eProcessingNetwork — 2011-2012</w:t>
-      </w:r>
-    </w:p>
-    <w:p>
-      <w:pPr>
-        <w:rPr>
-          <w:rFonts w:asciiTheme="majorHAnsi" w:hAnsiTheme="majorHAnsi" w:cstheme="majorHAnsi"/>
-        </w:rPr>
-      </w:pPr>
-      <w:r>
-        <w:rPr>
-          <w:rFonts w:asciiTheme="majorHAnsi" w:hAnsiTheme="majorHAnsi" w:cstheme="majorHAnsi"/>
-        </w:rPr>
-        <w:t xml:space="preserve">Build wireframes and prototypes for user interface and experience. Design production-ready screens and all UI elements. Write PERL modules and Javascript to extend functionality of site based on wireframes. Collaborate with customer service and sales teams to optimize the user experience. Write extensions for multiple existing eCommerce plugins to support the eProcessing payment gateway. </w:t>
-      </w:r>
-    </w:p>
-    <w:p>
-      <w:pPr>
-        <w:rPr>
-          <w:rFonts w:asciiTheme="majorHAnsi" w:hAnsiTheme="majorHAnsi" w:cstheme="majorHAnsi"/>
-        </w:rPr>
-      </w:pPr>
-    </w:p>
-    <w:p>
-      <w:pPr>
-        <w:pStyle w:val="Heading2"/>
-      </w:pPr>
-      <w:r>
-        <w:t>Sr. Web Designer, Royall &amp; Company — 2007-2011</w:t>
-      </w:r>
-    </w:p>
-    <w:p>
-      <w:pPr>
-        <w:rPr>
-          <w:rFonts w:asciiTheme="majorHAnsi" w:hAnsiTheme="majorHAnsi" w:cstheme="majorHAnsi"/>
-        </w:rPr>
-      </w:pPr>
-      <w:r>
-        <w:rPr>
-          <w:rFonts w:asciiTheme="majorHAnsi" w:hAnsiTheme="majorHAnsi" w:cstheme="majorHAnsi"/>
-        </w:rPr>
-        <w:t>Provide user interface and UX design, usability analysis, and screen design. Manage project timelines for deadlines and deployment dates. Contribute to UI usability direction and implementation. Testing for improved marketing. Collaboration on development of new web products and interactions. Ensure cross-platform quality of web applications.</w:t>
-      </w:r>
-    </w:p>
-    <w:p>
-      <w:pPr>
-        <w:rPr>
-          <w:rFonts w:asciiTheme="majorHAnsi" w:hAnsiTheme="majorHAnsi" w:cstheme="majorHAnsi"/>
-        </w:rPr>
-      </w:pPr>
+        <w:rPr>
+          <w:rFonts w:asciiTheme="minorHAnsi" w:hAnsiTheme="minorHAnsi"/>
+          <w:color w:val="0D0D0D" w:themeColor="text1" w:themeTint="F2"/>
+        </w:rPr>
+        <w:t>Sr. Web Designer</w:t>
+      </w:r>
+      <w:r>
+        <w:t>, Royall &amp; Company — 2007-2011</w:t>
+      </w:r>
+    </w:p>
+    <w:p>
+      <w:pPr>
+        <w:pStyle w:val="ListParagraph"/>
+        <w:numPr>
+          <w:ilvl w:val="0"/>
+          <w:numId w:val="4"/>
+        </w:numPr>
+        <w:rPr>
+          <w:rFonts w:asciiTheme="majorHAnsi" w:hAnsiTheme="majorHAnsi" w:cstheme="majorHAnsi"/>
+          <w:sz w:val="22"/>
+          <w:szCs w:val="22"/>
+        </w:rPr>
+      </w:pPr>
+      <w:r>
+        <w:rPr>
+          <w:rFonts w:asciiTheme="majorHAnsi" w:hAnsiTheme="majorHAnsi" w:cstheme="majorHAnsi"/>
+          <w:sz w:val="22"/>
+          <w:szCs w:val="22"/>
+        </w:rPr>
+        <w:t xml:space="preserve">Provide </w:t>
+      </w:r>
+      <w:r>
+        <w:rPr>
+          <w:rFonts w:asciiTheme="majorHAnsi" w:hAnsiTheme="majorHAnsi" w:cstheme="majorHAnsi"/>
+          <w:sz w:val="22"/>
+          <w:szCs w:val="22"/>
+        </w:rPr>
+        <w:t>UI/</w:t>
+      </w:r>
+      <w:r>
+        <w:rPr>
+          <w:rFonts w:asciiTheme="majorHAnsi" w:hAnsiTheme="majorHAnsi" w:cstheme="majorHAnsi"/>
+          <w:sz w:val="22"/>
+          <w:szCs w:val="22"/>
+        </w:rPr>
+        <w:t xml:space="preserve">UX design, </w:t>
+      </w:r>
+      <w:r>
+        <w:rPr>
+          <w:rFonts w:asciiTheme="majorHAnsi" w:hAnsiTheme="majorHAnsi" w:cstheme="majorHAnsi"/>
+          <w:sz w:val="22"/>
+          <w:szCs w:val="22"/>
+        </w:rPr>
+        <w:t xml:space="preserve">and </w:t>
+      </w:r>
+      <w:r>
+        <w:rPr>
+          <w:rFonts w:asciiTheme="majorHAnsi" w:hAnsiTheme="majorHAnsi" w:cstheme="majorHAnsi"/>
+          <w:sz w:val="22"/>
+          <w:szCs w:val="22"/>
+        </w:rPr>
+        <w:t xml:space="preserve">usability analysis. </w:t>
+      </w:r>
+    </w:p>
+    <w:p>
+      <w:pPr>
+        <w:pStyle w:val="ListParagraph"/>
+        <w:numPr>
+          <w:ilvl w:val="0"/>
+          <w:numId w:val="4"/>
+        </w:numPr>
+        <w:rPr>
+          <w:rFonts w:asciiTheme="majorHAnsi" w:hAnsiTheme="majorHAnsi" w:cstheme="majorHAnsi"/>
+          <w:sz w:val="22"/>
+          <w:szCs w:val="22"/>
+        </w:rPr>
+      </w:pPr>
+      <w:r>
+        <w:rPr>
+          <w:rFonts w:asciiTheme="majorHAnsi" w:hAnsiTheme="majorHAnsi" w:cstheme="majorHAnsi"/>
+          <w:sz w:val="22"/>
+          <w:szCs w:val="22"/>
+        </w:rPr>
+        <w:t>Plan and deliver projects for strict</w:t>
+      </w:r>
+      <w:r>
+        <w:rPr>
+          <w:rFonts w:asciiTheme="majorHAnsi" w:hAnsiTheme="majorHAnsi" w:cstheme="majorHAnsi"/>
+          <w:sz w:val="22"/>
+          <w:szCs w:val="22"/>
+        </w:rPr>
+        <w:t xml:space="preserve"> deployment dates. </w:t>
+      </w:r>
+    </w:p>
+    <w:p>
+      <w:pPr>
+        <w:pStyle w:val="ListParagraph"/>
+        <w:numPr>
+          <w:ilvl w:val="0"/>
+          <w:numId w:val="4"/>
+        </w:numPr>
+        <w:rPr>
+          <w:rFonts w:asciiTheme="majorHAnsi" w:hAnsiTheme="majorHAnsi" w:cstheme="majorHAnsi"/>
+          <w:sz w:val="22"/>
+          <w:szCs w:val="22"/>
+        </w:rPr>
+      </w:pPr>
+      <w:r>
+        <w:rPr>
+          <w:rFonts w:asciiTheme="majorHAnsi" w:hAnsiTheme="majorHAnsi" w:cstheme="majorHAnsi"/>
+          <w:sz w:val="22"/>
+          <w:szCs w:val="22"/>
+        </w:rPr>
+        <w:t>Create and deploy t</w:t>
+      </w:r>
+      <w:r>
+        <w:rPr>
+          <w:rFonts w:asciiTheme="majorHAnsi" w:hAnsiTheme="majorHAnsi" w:cstheme="majorHAnsi"/>
+          <w:sz w:val="22"/>
+          <w:szCs w:val="22"/>
+        </w:rPr>
+        <w:t>est</w:t>
+      </w:r>
+      <w:r>
+        <w:rPr>
+          <w:rFonts w:asciiTheme="majorHAnsi" w:hAnsiTheme="majorHAnsi" w:cstheme="majorHAnsi"/>
+          <w:sz w:val="22"/>
+          <w:szCs w:val="22"/>
+        </w:rPr>
+        <w:t>s</w:t>
+      </w:r>
+      <w:r>
+        <w:rPr>
+          <w:rFonts w:asciiTheme="majorHAnsi" w:hAnsiTheme="majorHAnsi" w:cstheme="majorHAnsi"/>
+          <w:sz w:val="22"/>
+          <w:szCs w:val="22"/>
+        </w:rPr>
+        <w:t xml:space="preserve"> </w:t>
+      </w:r>
+      <w:r>
+        <w:rPr>
+          <w:rFonts w:asciiTheme="majorHAnsi" w:hAnsiTheme="majorHAnsi" w:cstheme="majorHAnsi"/>
+          <w:sz w:val="22"/>
+          <w:szCs w:val="22"/>
+        </w:rPr>
+        <w:t>for results-driven</w:t>
+      </w:r>
+      <w:r>
+        <w:rPr>
+          <w:rFonts w:asciiTheme="majorHAnsi" w:hAnsiTheme="majorHAnsi" w:cstheme="majorHAnsi"/>
+          <w:sz w:val="22"/>
+          <w:szCs w:val="22"/>
+        </w:rPr>
+        <w:t xml:space="preserve"> marketing.</w:t>
+      </w:r>
+    </w:p>
+    <w:p>
+      <w:pPr>
+        <w:pStyle w:val="ListParagraph"/>
+        <w:numPr>
+          <w:ilvl w:val="0"/>
+          <w:numId w:val="4"/>
+        </w:numPr>
+        <w:rPr>
+          <w:rFonts w:asciiTheme="majorHAnsi" w:hAnsiTheme="majorHAnsi" w:cstheme="majorHAnsi"/>
+          <w:sz w:val="22"/>
+          <w:szCs w:val="22"/>
+        </w:rPr>
+      </w:pPr>
+      <w:r>
+        <w:rPr>
+          <w:rFonts w:asciiTheme="majorHAnsi" w:hAnsiTheme="majorHAnsi" w:cstheme="majorHAnsi"/>
+          <w:sz w:val="22"/>
+          <w:szCs w:val="22"/>
+        </w:rPr>
+        <w:t>Perform c</w:t>
+      </w:r>
+      <w:r>
+        <w:rPr>
+          <w:rFonts w:asciiTheme="majorHAnsi" w:hAnsiTheme="majorHAnsi" w:cstheme="majorHAnsi"/>
+          <w:sz w:val="22"/>
+          <w:szCs w:val="22"/>
+        </w:rPr>
+        <w:t>ross-platform</w:t>
+      </w:r>
+      <w:r>
+        <w:rPr>
+          <w:rFonts w:asciiTheme="majorHAnsi" w:hAnsiTheme="majorHAnsi" w:cstheme="majorHAnsi"/>
+          <w:sz w:val="22"/>
+          <w:szCs w:val="22"/>
+        </w:rPr>
+        <w:t>/browser tests for web applications.</w:t>
+      </w:r>
     </w:p>
     <w:p>
       <w:pPr>
@@ -302,7 +1367,21 @@
         <w:rPr>
           <w:rFonts w:asciiTheme="majorHAnsi" w:hAnsiTheme="majorHAnsi" w:cstheme="majorHAnsi"/>
         </w:rPr>
-        <w:t xml:space="preserve">Azure, Javascript, </w:t>
+        <w:t xml:space="preserve">Azure, </w:t>
+      </w:r>
+      <w:proofErr w:type="spellStart"/>
+      <w:r>
+        <w:rPr>
+          <w:rFonts w:asciiTheme="majorHAnsi" w:hAnsiTheme="majorHAnsi" w:cstheme="majorHAnsi"/>
+        </w:rPr>
+        <w:t>Javascript</w:t>
+      </w:r>
+      <w:proofErr w:type="spellEnd"/>
+      <w:r>
+        <w:rPr>
+          <w:rFonts w:asciiTheme="majorHAnsi" w:hAnsiTheme="majorHAnsi" w:cstheme="majorHAnsi"/>
+        </w:rPr>
+        <w:t xml:space="preserve">, </w:t>
       </w:r>
       <w:r>
         <w:rPr>
@@ -314,7 +1393,41 @@
         <w:rPr>
           <w:rFonts w:asciiTheme="majorHAnsi" w:hAnsiTheme="majorHAnsi" w:cstheme="majorHAnsi"/>
         </w:rPr>
-        <w:t>Angular, DotNetCore, Objective-C, iOS SDK, Java, Android SDK, Cordova(Phonegap), Python, PHP, PERL, SVN, GIT, HTML5, CSS, Adobe Photoshop, Adobe Illustrator</w:t>
+        <w:t>Angular,</w:t>
+      </w:r>
+      <w:r>
+        <w:rPr>
+          <w:rFonts w:asciiTheme="majorHAnsi" w:hAnsiTheme="majorHAnsi" w:cstheme="majorHAnsi"/>
+        </w:rPr>
+        <w:t xml:space="preserve"> C#, </w:t>
+      </w:r>
+      <w:proofErr w:type="spellStart"/>
+      <w:r>
+        <w:rPr>
+          <w:rFonts w:asciiTheme="majorHAnsi" w:hAnsiTheme="majorHAnsi" w:cstheme="majorHAnsi"/>
+        </w:rPr>
+        <w:t>NetCore</w:t>
+      </w:r>
+      <w:proofErr w:type="spellEnd"/>
+      <w:r>
+        <w:rPr>
+          <w:rFonts w:asciiTheme="majorHAnsi" w:hAnsiTheme="majorHAnsi" w:cstheme="majorHAnsi"/>
+        </w:rPr>
+        <w:t>, Objective-C, iOS SDK, Java, Android SDK, Cordova(</w:t>
+      </w:r>
+      <w:proofErr w:type="spellStart"/>
+      <w:r>
+        <w:rPr>
+          <w:rFonts w:asciiTheme="majorHAnsi" w:hAnsiTheme="majorHAnsi" w:cstheme="majorHAnsi"/>
+        </w:rPr>
+        <w:t>Phonegap</w:t>
+      </w:r>
+      <w:proofErr w:type="spellEnd"/>
+      <w:r>
+        <w:rPr>
+          <w:rFonts w:asciiTheme="majorHAnsi" w:hAnsiTheme="majorHAnsi" w:cstheme="majorHAnsi"/>
+        </w:rPr>
+        <w:t>), Python, PHP, PERL, SVN, GIT, HTML5, CSS, Adobe Photoshop, Adobe Illustrator</w:t>
       </w:r>
       <w:r>
         <w:rPr>
@@ -330,6 +1443,7 @@
       </w:r>
     </w:p>
     <w:sectPr>
+      <w:headerReference w:type="default" r:id="rId9"/>
       <w:pgSz w:w="12240" w:h="15840"/>
       <w:pgMar w:top="1440" w:right="1440" w:bottom="1440" w:left="1440" w:header="720" w:footer="720" w:gutter="0"/>
       <w:cols w:space="720"/>
@@ -337,6 +1451,523 @@
     </w:sectPr>
   </w:body>
 </w:document>
+</file>
+
+<file path=word/endnotes.xml><?xml version="1.0" encoding="utf-8"?>
+<w:endnotes xmlns:wpc="http://schemas.microsoft.com/office/word/2010/wordprocessingCanvas" xmlns:cx="http://schemas.microsoft.com/office/drawing/2014/chartex" xmlns:cx1="http://schemas.microsoft.com/office/drawing/2015/9/8/chartex" xmlns:cx2="http://schemas.microsoft.com/office/drawing/2015/10/21/chartex" xmlns:cx3="http://schemas.microsoft.com/office/drawing/2016/5/9/chartex" xmlns:cx4="http://schemas.microsoft.com/office/drawing/2016/5/10/chartex" xmlns:cx5="http://schemas.microsoft.com/office/drawing/2016/5/11/chartex" xmlns:cx6="http://schemas.microsoft.com/office/drawing/2016/5/12/chartex" xmlns:cx7="http://schemas.microsoft.com/office/drawing/2016/5/13/chartex" xmlns:cx8="http://schemas.microsoft.com/office/drawing/2016/5/14/chartex" xmlns:mc="http://schemas.openxmlformats.org/markup-compatibility/2006" xmlns:aink="http://schemas.microsoft.com/office/drawing/2016/ink" xmlns:am3d="http://schemas.microsoft.com/office/drawing/2017/model3d" xmlns:o="urn:schemas-microsoft-com:office:office" xmlns:r="http://schemas.openxmlformats.org/officeDocument/2006/relationships" xmlns:m="http://schemas.openxmlformats.org/officeDocument/2006/math" xmlns:v="urn:schemas-microsoft-com:vml" xmlns:wp14="http://schemas.microsoft.com/office/word/2010/wordprocessingDrawing" xmlns:wp="http://schemas.openxmlformats.org/drawingml/2006/wordprocessingDrawing" xmlns:w10="urn:schemas-microsoft-com:office:word" xmlns:w="http://schemas.openxmlformats.org/wordprocessingml/2006/main" xmlns:w14="http://schemas.microsoft.com/office/word/2010/wordml" xmlns:w15="http://schemas.microsoft.com/office/word/2012/wordml" xmlns:w16cid="http://schemas.microsoft.com/office/word/2016/wordml/cid" xmlns:w16se="http://schemas.microsoft.com/office/word/2015/wordml/symex" xmlns:wpg="http://schemas.microsoft.com/office/word/2010/wordprocessingGroup" xmlns:wpi="http://schemas.microsoft.com/office/word/2010/wordprocessingInk" xmlns:wne="http://schemas.microsoft.com/office/word/2006/wordml" xmlns:wps="http://schemas.microsoft.com/office/word/2010/wordprocessingShape" mc:Ignorable="w14 w15 w16se w16cid wp14">
+  <w:endnote w:type="separator" w:id="-1">
+    <w:p>
+      <w:r>
+        <w:separator/>
+      </w:r>
+    </w:p>
+  </w:endnote>
+  <w:endnote w:type="continuationSeparator" w:id="0">
+    <w:p>
+      <w:r>
+        <w:continuationSeparator/>
+      </w:r>
+    </w:p>
+  </w:endnote>
+</w:endnotes>
+</file>
+
+<file path=word/footnotes.xml><?xml version="1.0" encoding="utf-8"?>
+<w:footnotes xmlns:wpc="http://schemas.microsoft.com/office/word/2010/wordprocessingCanvas" xmlns:cx="http://schemas.microsoft.com/office/drawing/2014/chartex" xmlns:cx1="http://schemas.microsoft.com/office/drawing/2015/9/8/chartex" xmlns:cx2="http://schemas.microsoft.com/office/drawing/2015/10/21/chartex" xmlns:cx3="http://schemas.microsoft.com/office/drawing/2016/5/9/chartex" xmlns:cx4="http://schemas.microsoft.com/office/drawing/2016/5/10/chartex" xmlns:cx5="http://schemas.microsoft.com/office/drawing/2016/5/11/chartex" xmlns:cx6="http://schemas.microsoft.com/office/drawing/2016/5/12/chartex" xmlns:cx7="http://schemas.microsoft.com/office/drawing/2016/5/13/chartex" xmlns:cx8="http://schemas.microsoft.com/office/drawing/2016/5/14/chartex" xmlns:mc="http://schemas.openxmlformats.org/markup-compatibility/2006" xmlns:aink="http://schemas.microsoft.com/office/drawing/2016/ink" xmlns:am3d="http://schemas.microsoft.com/office/drawing/2017/model3d" xmlns:o="urn:schemas-microsoft-com:office:office" xmlns:r="http://schemas.openxmlformats.org/officeDocument/2006/relationships" xmlns:m="http://schemas.openxmlformats.org/officeDocument/2006/math" xmlns:v="urn:schemas-microsoft-com:vml" xmlns:wp14="http://schemas.microsoft.com/office/word/2010/wordprocessingDrawing" xmlns:wp="http://schemas.openxmlformats.org/drawingml/2006/wordprocessingDrawing" xmlns:w10="urn:schemas-microsoft-com:office:word" xmlns:w="http://schemas.openxmlformats.org/wordprocessingml/2006/main" xmlns:w14="http://schemas.microsoft.com/office/word/2010/wordml" xmlns:w15="http://schemas.microsoft.com/office/word/2012/wordml" xmlns:w16cid="http://schemas.microsoft.com/office/word/2016/wordml/cid" xmlns:w16se="http://schemas.microsoft.com/office/word/2015/wordml/symex" xmlns:wpg="http://schemas.microsoft.com/office/word/2010/wordprocessingGroup" xmlns:wpi="http://schemas.microsoft.com/office/word/2010/wordprocessingInk" xmlns:wne="http://schemas.microsoft.com/office/word/2006/wordml" xmlns:wps="http://schemas.microsoft.com/office/word/2010/wordprocessingShape" mc:Ignorable="w14 w15 w16se w16cid wp14">
+  <w:footnote w:type="separator" w:id="-1">
+    <w:p>
+      <w:r>
+        <w:separator/>
+      </w:r>
+    </w:p>
+  </w:footnote>
+  <w:footnote w:type="continuationSeparator" w:id="0">
+    <w:p>
+      <w:r>
+        <w:continuationSeparator/>
+      </w:r>
+    </w:p>
+  </w:footnote>
+</w:footnotes>
+</file>
+
+<file path=word/header1.xml><?xml version="1.0" encoding="utf-8"?>
+<w:hdr xmlns:wpc="http://schemas.microsoft.com/office/word/2010/wordprocessingCanvas" xmlns:cx="http://schemas.microsoft.com/office/drawing/2014/chartex" xmlns:cx1="http://schemas.microsoft.com/office/drawing/2015/9/8/chartex" xmlns:cx2="http://schemas.microsoft.com/office/drawing/2015/10/21/chartex" xmlns:cx3="http://schemas.microsoft.com/office/drawing/2016/5/9/chartex" xmlns:cx4="http://schemas.microsoft.com/office/drawing/2016/5/10/chartex" xmlns:cx5="http://schemas.microsoft.com/office/drawing/2016/5/11/chartex" xmlns:cx6="http://schemas.microsoft.com/office/drawing/2016/5/12/chartex" xmlns:cx7="http://schemas.microsoft.com/office/drawing/2016/5/13/chartex" xmlns:cx8="http://schemas.microsoft.com/office/drawing/2016/5/14/chartex" xmlns:mc="http://schemas.openxmlformats.org/markup-compatibility/2006" xmlns:aink="http://schemas.microsoft.com/office/drawing/2016/ink" xmlns:am3d="http://schemas.microsoft.com/office/drawing/2017/model3d" xmlns:o="urn:schemas-microsoft-com:office:office" xmlns:r="http://schemas.openxmlformats.org/officeDocument/2006/relationships" xmlns:m="http://schemas.openxmlformats.org/officeDocument/2006/math" xmlns:v="urn:schemas-microsoft-com:vml" xmlns:wp14="http://schemas.microsoft.com/office/word/2010/wordprocessingDrawing" xmlns:wp="http://schemas.openxmlformats.org/drawingml/2006/wordprocessingDrawing" xmlns:w10="urn:schemas-microsoft-com:office:word" xmlns:w="http://schemas.openxmlformats.org/wordprocessingml/2006/main" xmlns:w14="http://schemas.microsoft.com/office/word/2010/wordml" xmlns:w15="http://schemas.microsoft.com/office/word/2012/wordml" xmlns:w16cid="http://schemas.microsoft.com/office/word/2016/wordml/cid" xmlns:w16se="http://schemas.microsoft.com/office/word/2015/wordml/symex" xmlns:wpg="http://schemas.microsoft.com/office/word/2010/wordprocessingGroup" xmlns:wpi="http://schemas.microsoft.com/office/word/2010/wordprocessingInk" xmlns:wne="http://schemas.microsoft.com/office/word/2006/wordml" xmlns:wps="http://schemas.microsoft.com/office/word/2010/wordprocessingShape" mc:Ignorable="w14 w15 w16se w16cid wp14">
+  <w:p>
+    <w:pPr>
+      <w:pStyle w:val="Header"/>
+    </w:pPr>
+  </w:p>
+</w:hdr>
+</file>
+
+<file path=word/numbering.xml><?xml version="1.0" encoding="utf-8"?>
+<w:numbering xmlns:wpc="http://schemas.microsoft.com/office/word/2010/wordprocessingCanvas" xmlns:cx="http://schemas.microsoft.com/office/drawing/2014/chartex" xmlns:cx1="http://schemas.microsoft.com/office/drawing/2015/9/8/chartex" xmlns:cx2="http://schemas.microsoft.com/office/drawing/2015/10/21/chartex" xmlns:cx3="http://schemas.microsoft.com/office/drawing/2016/5/9/chartex" xmlns:cx4="http://schemas.microsoft.com/office/drawing/2016/5/10/chartex" xmlns:cx5="http://schemas.microsoft.com/office/drawing/2016/5/11/chartex" xmlns:cx6="http://schemas.microsoft.com/office/drawing/2016/5/12/chartex" xmlns:cx7="http://schemas.microsoft.com/office/drawing/2016/5/13/chartex" xmlns:cx8="http://schemas.microsoft.com/office/drawing/2016/5/14/chartex" xmlns:mc="http://schemas.openxmlformats.org/markup-compatibility/2006" xmlns:aink="http://schemas.microsoft.com/office/drawing/2016/ink" xmlns:am3d="http://schemas.microsoft.com/office/drawing/2017/model3d" xmlns:o="urn:schemas-microsoft-com:office:office" xmlns:r="http://schemas.openxmlformats.org/officeDocument/2006/relationships" xmlns:m="http://schemas.openxmlformats.org/officeDocument/2006/math" xmlns:v="urn:schemas-microsoft-com:vml" xmlns:wp14="http://schemas.microsoft.com/office/word/2010/wordprocessingDrawing" xmlns:wp="http://schemas.openxmlformats.org/drawingml/2006/wordprocessingDrawing" xmlns:w10="urn:schemas-microsoft-com:office:word" xmlns:w="http://schemas.openxmlformats.org/wordprocessingml/2006/main" xmlns:w14="http://schemas.microsoft.com/office/word/2010/wordml" xmlns:w15="http://schemas.microsoft.com/office/word/2012/wordml" xmlns:w16cid="http://schemas.microsoft.com/office/word/2016/wordml/cid" xmlns:w16se="http://schemas.microsoft.com/office/word/2015/wordml/symex" xmlns:wpg="http://schemas.microsoft.com/office/word/2010/wordprocessingGroup" xmlns:wpi="http://schemas.microsoft.com/office/word/2010/wordprocessingInk" xmlns:wne="http://schemas.microsoft.com/office/word/2006/wordml" xmlns:wps="http://schemas.microsoft.com/office/word/2010/wordprocessingShape" mc:Ignorable="w14 w15 w16se w16cid wp14">
+  <w:abstractNum w:abstractNumId="0" w15:restartNumberingAfterBreak="0">
+    <w:nsid w:val="3FE324EE"/>
+    <w:multiLevelType w:val="hybridMultilevel"/>
+    <w:tmpl w:val="10F86840"/>
+    <w:lvl w:ilvl="0" w:tplc="04090001">
+      <w:start w:val="1"/>
+      <w:numFmt w:val="bullet"/>
+      <w:lvlText w:val=""/>
+      <w:lvlJc w:val="left"/>
+      <w:pPr>
+        <w:ind w:left="720" w:hanging="360"/>
+      </w:pPr>
+      <w:rPr>
+        <w:rFonts w:ascii="Symbol" w:hAnsi="Symbol" w:hint="default"/>
+      </w:rPr>
+    </w:lvl>
+    <w:lvl w:ilvl="1" w:tplc="04090003" w:tentative="1">
+      <w:start w:val="1"/>
+      <w:numFmt w:val="bullet"/>
+      <w:lvlText w:val="o"/>
+      <w:lvlJc w:val="left"/>
+      <w:pPr>
+        <w:ind w:left="1440" w:hanging="360"/>
+      </w:pPr>
+      <w:rPr>
+        <w:rFonts w:ascii="Courier New" w:hAnsi="Courier New" w:hint="default"/>
+      </w:rPr>
+    </w:lvl>
+    <w:lvl w:ilvl="2" w:tplc="04090005" w:tentative="1">
+      <w:start w:val="1"/>
+      <w:numFmt w:val="bullet"/>
+      <w:lvlText w:val=""/>
+      <w:lvlJc w:val="left"/>
+      <w:pPr>
+        <w:ind w:left="2160" w:hanging="360"/>
+      </w:pPr>
+      <w:rPr>
+        <w:rFonts w:ascii="Wingdings" w:hAnsi="Wingdings" w:hint="default"/>
+      </w:rPr>
+    </w:lvl>
+    <w:lvl w:ilvl="3" w:tplc="04090001" w:tentative="1">
+      <w:start w:val="1"/>
+      <w:numFmt w:val="bullet"/>
+      <w:lvlText w:val=""/>
+      <w:lvlJc w:val="left"/>
+      <w:pPr>
+        <w:ind w:left="2880" w:hanging="360"/>
+      </w:pPr>
+      <w:rPr>
+        <w:rFonts w:ascii="Symbol" w:hAnsi="Symbol" w:hint="default"/>
+      </w:rPr>
+    </w:lvl>
+    <w:lvl w:ilvl="4" w:tplc="04090003" w:tentative="1">
+      <w:start w:val="1"/>
+      <w:numFmt w:val="bullet"/>
+      <w:lvlText w:val="o"/>
+      <w:lvlJc w:val="left"/>
+      <w:pPr>
+        <w:ind w:left="3600" w:hanging="360"/>
+      </w:pPr>
+      <w:rPr>
+        <w:rFonts w:ascii="Courier New" w:hAnsi="Courier New" w:hint="default"/>
+      </w:rPr>
+    </w:lvl>
+    <w:lvl w:ilvl="5" w:tplc="04090005" w:tentative="1">
+      <w:start w:val="1"/>
+      <w:numFmt w:val="bullet"/>
+      <w:lvlText w:val=""/>
+      <w:lvlJc w:val="left"/>
+      <w:pPr>
+        <w:ind w:left="4320" w:hanging="360"/>
+      </w:pPr>
+      <w:rPr>
+        <w:rFonts w:ascii="Wingdings" w:hAnsi="Wingdings" w:hint="default"/>
+      </w:rPr>
+    </w:lvl>
+    <w:lvl w:ilvl="6" w:tplc="04090001" w:tentative="1">
+      <w:start w:val="1"/>
+      <w:numFmt w:val="bullet"/>
+      <w:lvlText w:val=""/>
+      <w:lvlJc w:val="left"/>
+      <w:pPr>
+        <w:ind w:left="5040" w:hanging="360"/>
+      </w:pPr>
+      <w:rPr>
+        <w:rFonts w:ascii="Symbol" w:hAnsi="Symbol" w:hint="default"/>
+      </w:rPr>
+    </w:lvl>
+    <w:lvl w:ilvl="7" w:tplc="04090003" w:tentative="1">
+      <w:start w:val="1"/>
+      <w:numFmt w:val="bullet"/>
+      <w:lvlText w:val="o"/>
+      <w:lvlJc w:val="left"/>
+      <w:pPr>
+        <w:ind w:left="5760" w:hanging="360"/>
+      </w:pPr>
+      <w:rPr>
+        <w:rFonts w:ascii="Courier New" w:hAnsi="Courier New" w:hint="default"/>
+      </w:rPr>
+    </w:lvl>
+    <w:lvl w:ilvl="8" w:tplc="04090005" w:tentative="1">
+      <w:start w:val="1"/>
+      <w:numFmt w:val="bullet"/>
+      <w:lvlText w:val=""/>
+      <w:lvlJc w:val="left"/>
+      <w:pPr>
+        <w:ind w:left="6480" w:hanging="360"/>
+      </w:pPr>
+      <w:rPr>
+        <w:rFonts w:ascii="Wingdings" w:hAnsi="Wingdings" w:hint="default"/>
+      </w:rPr>
+    </w:lvl>
+  </w:abstractNum>
+  <w:abstractNum w:abstractNumId="1" w15:restartNumberingAfterBreak="0">
+    <w:nsid w:val="4EB830F6"/>
+    <w:multiLevelType w:val="hybridMultilevel"/>
+    <w:tmpl w:val="08D4035C"/>
+    <w:lvl w:ilvl="0" w:tplc="04090001">
+      <w:start w:val="1"/>
+      <w:numFmt w:val="bullet"/>
+      <w:lvlText w:val=""/>
+      <w:lvlJc w:val="left"/>
+      <w:pPr>
+        <w:ind w:left="720" w:hanging="360"/>
+      </w:pPr>
+      <w:rPr>
+        <w:rFonts w:ascii="Symbol" w:hAnsi="Symbol" w:hint="default"/>
+      </w:rPr>
+    </w:lvl>
+    <w:lvl w:ilvl="1" w:tplc="04090003" w:tentative="1">
+      <w:start w:val="1"/>
+      <w:numFmt w:val="bullet"/>
+      <w:lvlText w:val="o"/>
+      <w:lvlJc w:val="left"/>
+      <w:pPr>
+        <w:ind w:left="1440" w:hanging="360"/>
+      </w:pPr>
+      <w:rPr>
+        <w:rFonts w:ascii="Courier New" w:hAnsi="Courier New" w:hint="default"/>
+      </w:rPr>
+    </w:lvl>
+    <w:lvl w:ilvl="2" w:tplc="04090005" w:tentative="1">
+      <w:start w:val="1"/>
+      <w:numFmt w:val="bullet"/>
+      <w:lvlText w:val=""/>
+      <w:lvlJc w:val="left"/>
+      <w:pPr>
+        <w:ind w:left="2160" w:hanging="360"/>
+      </w:pPr>
+      <w:rPr>
+        <w:rFonts w:ascii="Wingdings" w:hAnsi="Wingdings" w:hint="default"/>
+      </w:rPr>
+    </w:lvl>
+    <w:lvl w:ilvl="3" w:tplc="04090001" w:tentative="1">
+      <w:start w:val="1"/>
+      <w:numFmt w:val="bullet"/>
+      <w:lvlText w:val=""/>
+      <w:lvlJc w:val="left"/>
+      <w:pPr>
+        <w:ind w:left="2880" w:hanging="360"/>
+      </w:pPr>
+      <w:rPr>
+        <w:rFonts w:ascii="Symbol" w:hAnsi="Symbol" w:hint="default"/>
+      </w:rPr>
+    </w:lvl>
+    <w:lvl w:ilvl="4" w:tplc="04090003" w:tentative="1">
+      <w:start w:val="1"/>
+      <w:numFmt w:val="bullet"/>
+      <w:lvlText w:val="o"/>
+      <w:lvlJc w:val="left"/>
+      <w:pPr>
+        <w:ind w:left="3600" w:hanging="360"/>
+      </w:pPr>
+      <w:rPr>
+        <w:rFonts w:ascii="Courier New" w:hAnsi="Courier New" w:hint="default"/>
+      </w:rPr>
+    </w:lvl>
+    <w:lvl w:ilvl="5" w:tplc="04090005" w:tentative="1">
+      <w:start w:val="1"/>
+      <w:numFmt w:val="bullet"/>
+      <w:lvlText w:val=""/>
+      <w:lvlJc w:val="left"/>
+      <w:pPr>
+        <w:ind w:left="4320" w:hanging="360"/>
+      </w:pPr>
+      <w:rPr>
+        <w:rFonts w:ascii="Wingdings" w:hAnsi="Wingdings" w:hint="default"/>
+      </w:rPr>
+    </w:lvl>
+    <w:lvl w:ilvl="6" w:tplc="04090001" w:tentative="1">
+      <w:start w:val="1"/>
+      <w:numFmt w:val="bullet"/>
+      <w:lvlText w:val=""/>
+      <w:lvlJc w:val="left"/>
+      <w:pPr>
+        <w:ind w:left="5040" w:hanging="360"/>
+      </w:pPr>
+      <w:rPr>
+        <w:rFonts w:ascii="Symbol" w:hAnsi="Symbol" w:hint="default"/>
+      </w:rPr>
+    </w:lvl>
+    <w:lvl w:ilvl="7" w:tplc="04090003" w:tentative="1">
+      <w:start w:val="1"/>
+      <w:numFmt w:val="bullet"/>
+      <w:lvlText w:val="o"/>
+      <w:lvlJc w:val="left"/>
+      <w:pPr>
+        <w:ind w:left="5760" w:hanging="360"/>
+      </w:pPr>
+      <w:rPr>
+        <w:rFonts w:ascii="Courier New" w:hAnsi="Courier New" w:hint="default"/>
+      </w:rPr>
+    </w:lvl>
+    <w:lvl w:ilvl="8" w:tplc="04090005" w:tentative="1">
+      <w:start w:val="1"/>
+      <w:numFmt w:val="bullet"/>
+      <w:lvlText w:val=""/>
+      <w:lvlJc w:val="left"/>
+      <w:pPr>
+        <w:ind w:left="6480" w:hanging="360"/>
+      </w:pPr>
+      <w:rPr>
+        <w:rFonts w:ascii="Wingdings" w:hAnsi="Wingdings" w:hint="default"/>
+      </w:rPr>
+    </w:lvl>
+  </w:abstractNum>
+  <w:abstractNum w:abstractNumId="2" w15:restartNumberingAfterBreak="0">
+    <w:nsid w:val="5E90076A"/>
+    <w:multiLevelType w:val="hybridMultilevel"/>
+    <w:tmpl w:val="3A0412A4"/>
+    <w:lvl w:ilvl="0" w:tplc="04090001">
+      <w:start w:val="1"/>
+      <w:numFmt w:val="bullet"/>
+      <w:lvlText w:val=""/>
+      <w:lvlJc w:val="left"/>
+      <w:pPr>
+        <w:ind w:left="720" w:hanging="360"/>
+      </w:pPr>
+      <w:rPr>
+        <w:rFonts w:ascii="Symbol" w:hAnsi="Symbol" w:hint="default"/>
+      </w:rPr>
+    </w:lvl>
+    <w:lvl w:ilvl="1" w:tplc="04090003" w:tentative="1">
+      <w:start w:val="1"/>
+      <w:numFmt w:val="bullet"/>
+      <w:lvlText w:val="o"/>
+      <w:lvlJc w:val="left"/>
+      <w:pPr>
+        <w:ind w:left="1440" w:hanging="360"/>
+      </w:pPr>
+      <w:rPr>
+        <w:rFonts w:ascii="Courier New" w:hAnsi="Courier New" w:hint="default"/>
+      </w:rPr>
+    </w:lvl>
+    <w:lvl w:ilvl="2" w:tplc="04090005" w:tentative="1">
+      <w:start w:val="1"/>
+      <w:numFmt w:val="bullet"/>
+      <w:lvlText w:val=""/>
+      <w:lvlJc w:val="left"/>
+      <w:pPr>
+        <w:ind w:left="2160" w:hanging="360"/>
+      </w:pPr>
+      <w:rPr>
+        <w:rFonts w:ascii="Wingdings" w:hAnsi="Wingdings" w:hint="default"/>
+      </w:rPr>
+    </w:lvl>
+    <w:lvl w:ilvl="3" w:tplc="04090001" w:tentative="1">
+      <w:start w:val="1"/>
+      <w:numFmt w:val="bullet"/>
+      <w:lvlText w:val=""/>
+      <w:lvlJc w:val="left"/>
+      <w:pPr>
+        <w:ind w:left="2880" w:hanging="360"/>
+      </w:pPr>
+      <w:rPr>
+        <w:rFonts w:ascii="Symbol" w:hAnsi="Symbol" w:hint="default"/>
+      </w:rPr>
+    </w:lvl>
+    <w:lvl w:ilvl="4" w:tplc="04090003" w:tentative="1">
+      <w:start w:val="1"/>
+      <w:numFmt w:val="bullet"/>
+      <w:lvlText w:val="o"/>
+      <w:lvlJc w:val="left"/>
+      <w:pPr>
+        <w:ind w:left="3600" w:hanging="360"/>
+      </w:pPr>
+      <w:rPr>
+        <w:rFonts w:ascii="Courier New" w:hAnsi="Courier New" w:hint="default"/>
+      </w:rPr>
+    </w:lvl>
+    <w:lvl w:ilvl="5" w:tplc="04090005" w:tentative="1">
+      <w:start w:val="1"/>
+      <w:numFmt w:val="bullet"/>
+      <w:lvlText w:val=""/>
+      <w:lvlJc w:val="left"/>
+      <w:pPr>
+        <w:ind w:left="4320" w:hanging="360"/>
+      </w:pPr>
+      <w:rPr>
+        <w:rFonts w:ascii="Wingdings" w:hAnsi="Wingdings" w:hint="default"/>
+      </w:rPr>
+    </w:lvl>
+    <w:lvl w:ilvl="6" w:tplc="04090001" w:tentative="1">
+      <w:start w:val="1"/>
+      <w:numFmt w:val="bullet"/>
+      <w:lvlText w:val=""/>
+      <w:lvlJc w:val="left"/>
+      <w:pPr>
+        <w:ind w:left="5040" w:hanging="360"/>
+      </w:pPr>
+      <w:rPr>
+        <w:rFonts w:ascii="Symbol" w:hAnsi="Symbol" w:hint="default"/>
+      </w:rPr>
+    </w:lvl>
+    <w:lvl w:ilvl="7" w:tplc="04090003" w:tentative="1">
+      <w:start w:val="1"/>
+      <w:numFmt w:val="bullet"/>
+      <w:lvlText w:val="o"/>
+      <w:lvlJc w:val="left"/>
+      <w:pPr>
+        <w:ind w:left="5760" w:hanging="360"/>
+      </w:pPr>
+      <w:rPr>
+        <w:rFonts w:ascii="Courier New" w:hAnsi="Courier New" w:hint="default"/>
+      </w:rPr>
+    </w:lvl>
+    <w:lvl w:ilvl="8" w:tplc="04090005" w:tentative="1">
+      <w:start w:val="1"/>
+      <w:numFmt w:val="bullet"/>
+      <w:lvlText w:val=""/>
+      <w:lvlJc w:val="left"/>
+      <w:pPr>
+        <w:ind w:left="6480" w:hanging="360"/>
+      </w:pPr>
+      <w:rPr>
+        <w:rFonts w:ascii="Wingdings" w:hAnsi="Wingdings" w:hint="default"/>
+      </w:rPr>
+    </w:lvl>
+  </w:abstractNum>
+  <w:abstractNum w:abstractNumId="3" w15:restartNumberingAfterBreak="0">
+    <w:nsid w:val="70385C91"/>
+    <w:multiLevelType w:val="hybridMultilevel"/>
+    <w:tmpl w:val="E31E7CA4"/>
+    <w:lvl w:ilvl="0" w:tplc="04090001">
+      <w:start w:val="1"/>
+      <w:numFmt w:val="bullet"/>
+      <w:lvlText w:val=""/>
+      <w:lvlJc w:val="left"/>
+      <w:pPr>
+        <w:ind w:left="720" w:hanging="360"/>
+      </w:pPr>
+      <w:rPr>
+        <w:rFonts w:ascii="Symbol" w:hAnsi="Symbol" w:hint="default"/>
+      </w:rPr>
+    </w:lvl>
+    <w:lvl w:ilvl="1" w:tplc="04090003" w:tentative="1">
+      <w:start w:val="1"/>
+      <w:numFmt w:val="bullet"/>
+      <w:lvlText w:val="o"/>
+      <w:lvlJc w:val="left"/>
+      <w:pPr>
+        <w:ind w:left="1440" w:hanging="360"/>
+      </w:pPr>
+      <w:rPr>
+        <w:rFonts w:ascii="Courier New" w:hAnsi="Courier New" w:hint="default"/>
+      </w:rPr>
+    </w:lvl>
+    <w:lvl w:ilvl="2" w:tplc="04090005" w:tentative="1">
+      <w:start w:val="1"/>
+      <w:numFmt w:val="bullet"/>
+      <w:lvlText w:val=""/>
+      <w:lvlJc w:val="left"/>
+      <w:pPr>
+        <w:ind w:left="2160" w:hanging="360"/>
+      </w:pPr>
+      <w:rPr>
+        <w:rFonts w:ascii="Wingdings" w:hAnsi="Wingdings" w:hint="default"/>
+      </w:rPr>
+    </w:lvl>
+    <w:lvl w:ilvl="3" w:tplc="04090001" w:tentative="1">
+      <w:start w:val="1"/>
+      <w:numFmt w:val="bullet"/>
+      <w:lvlText w:val=""/>
+      <w:lvlJc w:val="left"/>
+      <w:pPr>
+        <w:ind w:left="2880" w:hanging="360"/>
+      </w:pPr>
+      <w:rPr>
+        <w:rFonts w:ascii="Symbol" w:hAnsi="Symbol" w:hint="default"/>
+      </w:rPr>
+    </w:lvl>
+    <w:lvl w:ilvl="4" w:tplc="04090003" w:tentative="1">
+      <w:start w:val="1"/>
+      <w:numFmt w:val="bullet"/>
+      <w:lvlText w:val="o"/>
+      <w:lvlJc w:val="left"/>
+      <w:pPr>
+        <w:ind w:left="3600" w:hanging="360"/>
+      </w:pPr>
+      <w:rPr>
+        <w:rFonts w:ascii="Courier New" w:hAnsi="Courier New" w:hint="default"/>
+      </w:rPr>
+    </w:lvl>
+    <w:lvl w:ilvl="5" w:tplc="04090005" w:tentative="1">
+      <w:start w:val="1"/>
+      <w:numFmt w:val="bullet"/>
+      <w:lvlText w:val=""/>
+      <w:lvlJc w:val="left"/>
+      <w:pPr>
+        <w:ind w:left="4320" w:hanging="360"/>
+      </w:pPr>
+      <w:rPr>
+        <w:rFonts w:ascii="Wingdings" w:hAnsi="Wingdings" w:hint="default"/>
+      </w:rPr>
+    </w:lvl>
+    <w:lvl w:ilvl="6" w:tplc="04090001" w:tentative="1">
+      <w:start w:val="1"/>
+      <w:numFmt w:val="bullet"/>
+      <w:lvlText w:val=""/>
+      <w:lvlJc w:val="left"/>
+      <w:pPr>
+        <w:ind w:left="5040" w:hanging="360"/>
+      </w:pPr>
+      <w:rPr>
+        <w:rFonts w:ascii="Symbol" w:hAnsi="Symbol" w:hint="default"/>
+      </w:rPr>
+    </w:lvl>
+    <w:lvl w:ilvl="7" w:tplc="04090003" w:tentative="1">
+      <w:start w:val="1"/>
+      <w:numFmt w:val="bullet"/>
+      <w:lvlText w:val="o"/>
+      <w:lvlJc w:val="left"/>
+      <w:pPr>
+        <w:ind w:left="5760" w:hanging="360"/>
+      </w:pPr>
+      <w:rPr>
+        <w:rFonts w:ascii="Courier New" w:hAnsi="Courier New" w:hint="default"/>
+      </w:rPr>
+    </w:lvl>
+    <w:lvl w:ilvl="8" w:tplc="04090005" w:tentative="1">
+      <w:start w:val="1"/>
+      <w:numFmt w:val="bullet"/>
+      <w:lvlText w:val=""/>
+      <w:lvlJc w:val="left"/>
+      <w:pPr>
+        <w:ind w:left="6480" w:hanging="360"/>
+      </w:pPr>
+      <w:rPr>
+        <w:rFonts w:ascii="Wingdings" w:hAnsi="Wingdings" w:hint="default"/>
+      </w:rPr>
+    </w:lvl>
+  </w:abstractNum>
+  <w:num w:numId="1">
+    <w:abstractNumId w:val="1"/>
+  </w:num>
+  <w:num w:numId="2">
+    <w:abstractNumId w:val="2"/>
+  </w:num>
+  <w:num w:numId="3">
+    <w:abstractNumId w:val="3"/>
+  </w:num>
+  <w:num w:numId="4">
+    <w:abstractNumId w:val="0"/>
+  </w:num>
+</w:numbering>
 </file>
 
 <file path=word/styles.xml><?xml version="1.0" encoding="utf-8"?>
@@ -863,6 +2494,82 @@
       <w:sz w:val="20"/>
     </w:rPr>
   </w:style>
+  <w:style w:type="character" w:styleId="Hyperlink">
+    <w:name w:val="Hyperlink"/>
+    <w:basedOn w:val="DefaultParagraphFont"/>
+    <w:uiPriority w:val="99"/>
+    <w:unhideWhenUsed/>
+    <w:rsid w:val="009337BA"/>
+    <w:rPr>
+      <w:color w:val="0563C1" w:themeColor="hyperlink"/>
+      <w:u w:val="single"/>
+    </w:rPr>
+  </w:style>
+  <w:style w:type="character" w:styleId="UnresolvedMention">
+    <w:name w:val="Unresolved Mention"/>
+    <w:basedOn w:val="DefaultParagraphFont"/>
+    <w:uiPriority w:val="99"/>
+    <w:semiHidden/>
+    <w:unhideWhenUsed/>
+    <w:rsid w:val="009337BA"/>
+    <w:rPr>
+      <w:color w:val="605E5C"/>
+      <w:shd w:val="clear" w:color="auto" w:fill="E1DFDD"/>
+    </w:rPr>
+  </w:style>
+  <w:style w:type="paragraph" w:styleId="Header">
+    <w:name w:val="header"/>
+    <w:basedOn w:val="Normal"/>
+    <w:link w:val="HeaderChar"/>
+    <w:uiPriority w:val="99"/>
+    <w:unhideWhenUsed/>
+    <w:rsid w:val="009337BA"/>
+    <w:pPr>
+      <w:tabs>
+        <w:tab w:val="center" w:pos="4680"/>
+        <w:tab w:val="right" w:pos="9360"/>
+      </w:tabs>
+    </w:pPr>
+  </w:style>
+  <w:style w:type="character" w:customStyle="1" w:styleId="HeaderChar">
+    <w:name w:val="Header Char"/>
+    <w:basedOn w:val="DefaultParagraphFont"/>
+    <w:link w:val="Header"/>
+    <w:uiPriority w:val="99"/>
+    <w:rsid w:val="009337BA"/>
+  </w:style>
+  <w:style w:type="paragraph" w:styleId="Footer">
+    <w:name w:val="footer"/>
+    <w:basedOn w:val="Normal"/>
+    <w:link w:val="FooterChar"/>
+    <w:uiPriority w:val="99"/>
+    <w:unhideWhenUsed/>
+    <w:rsid w:val="009337BA"/>
+    <w:pPr>
+      <w:tabs>
+        <w:tab w:val="center" w:pos="4680"/>
+        <w:tab w:val="right" w:pos="9360"/>
+      </w:tabs>
+    </w:pPr>
+  </w:style>
+  <w:style w:type="character" w:customStyle="1" w:styleId="FooterChar">
+    <w:name w:val="Footer Char"/>
+    <w:basedOn w:val="DefaultParagraphFont"/>
+    <w:link w:val="Footer"/>
+    <w:uiPriority w:val="99"/>
+    <w:rsid w:val="009337BA"/>
+  </w:style>
+  <w:style w:type="paragraph" w:styleId="ListParagraph">
+    <w:name w:val="List Paragraph"/>
+    <w:basedOn w:val="Normal"/>
+    <w:uiPriority w:val="34"/>
+    <w:qFormat/>
+    <w:rsid w:val="006C6E69"/>
+    <w:pPr>
+      <w:ind w:left="720"/>
+      <w:contextualSpacing/>
+    </w:pPr>
+  </w:style>
 </w:styles>
 </file>
 

</xml_diff>